<commit_message>
ajoute Mockito dans SpringBoot + fonction utilitaire stringFormat dans TypeScript
</commit_message>
<xml_diff>
--- a/Angular-TypeScript-NodeJS.docx
+++ b/Angular-TypeScript-NodeJS.docx
@@ -8721,15 +8721,13 @@
               <w:pStyle w:val="E-Code"/>
             </w:pPr>
             <w:r>
-              <w:t xml:space="preserve"> * Fonction utilitaire determinant si </w:t>
-            </w:r>
-            <w:proofErr w:type="gramStart"/>
-            <w:r>
-              <w:t>l'objets</w:t>
-            </w:r>
-            <w:proofErr w:type="gramEnd"/>
-            <w:r>
-              <w:t xml:space="preserve"> passés en paramètre est null ou undefined.</w:t>
+              <w:t xml:space="preserve"> * Fonction ut</w:t>
+            </w:r>
+            <w:r>
+              <w:t>ilitaire determinant si l'objet passé</w:t>
+            </w:r>
+            <w:r>
+              <w:t xml:space="preserve"> en paramètre est null ou undefined.</w:t>
             </w:r>
           </w:p>
           <w:p>
@@ -8750,14 +8748,12 @@
             <w:r>
               <w:t xml:space="preserve"> * @return true si </w:t>
             </w:r>
-            <w:proofErr w:type="gramStart"/>
             <w:r>
               <w:t>l'</w:t>
             </w:r>
             <w:r>
-              <w:t>objets</w:t>
-            </w:r>
-            <w:proofErr w:type="gramEnd"/>
+              <w:t>objet</w:t>
+            </w:r>
             <w:r>
               <w:t xml:space="preserve"> est null ou undefined, false sinon.</w:t>
             </w:r>
@@ -8939,13 +8935,11 @@
               <w:pStyle w:val="E-Code"/>
             </w:pPr>
             <w:r>
-              <w:t xml:space="preserve"> * @return true si au moins un des </w:t>
-            </w:r>
-            <w:proofErr w:type="gramStart"/>
-            <w:r>
-              <w:t>tableau</w:t>
-            </w:r>
-            <w:proofErr w:type="gramEnd"/>
+              <w:t xml:space="preserve"> * @return true si au moins un des tableau</w:t>
+            </w:r>
+            <w:r>
+              <w:t>x</w:t>
+            </w:r>
             <w:r>
               <w:t xml:space="preserve"> est null ou undefined ou ne contenant aucun élément, false sinon.</w:t>
             </w:r>
@@ -9098,6 +9092,264 @@
             <w:pPr>
               <w:pStyle w:val="E-Code"/>
             </w:pPr>
+          </w:p>
+        </w:tc>
+      </w:tr>
+      <w:tr>
+        <w:tc>
+          <w:tcPr>
+            <w:tcW w:w="1844" w:type="dxa"/>
+          </w:tcPr>
+          <w:p>
+            <w:pPr>
+              <w:pStyle w:val="A-Important"/>
+            </w:pPr>
+            <w:r>
+              <w:t>StringFormat</w:t>
+            </w:r>
+          </w:p>
+        </w:tc>
+        <w:tc>
+          <w:tcPr>
+            <w:tcW w:w="4110" w:type="dxa"/>
+          </w:tcPr>
+          <w:p>
+            <w:r>
+              <w:t xml:space="preserve">remplace des tags par des valeurs dans une chaine de caractère à la manière de </w:t>
+            </w:r>
+            <w:proofErr w:type="gramStart"/>
+            <w:r>
+              <w:rPr>
+                <w:rStyle w:val="E-CodeGrasCar"/>
+              </w:rPr>
+              <w:t>String.format(</w:t>
+            </w:r>
+            <w:proofErr w:type="gramEnd"/>
+            <w:r>
+              <w:rPr>
+                <w:rStyle w:val="E-CodeGrasCar"/>
+              </w:rPr>
+              <w:t xml:space="preserve"> )</w:t>
+            </w:r>
+            <w:r>
+              <w:t xml:space="preserve"> en Java</w:t>
+            </w:r>
+          </w:p>
+        </w:tc>
+        <w:tc>
+          <w:tcPr>
+            <w:tcW w:w="16160" w:type="dxa"/>
+            <w:gridSpan w:val="3"/>
+          </w:tcPr>
+          <w:p>
+            <w:pPr>
+              <w:pStyle w:val="E-Code"/>
+            </w:pPr>
+            <w:r>
+              <w:t>/**</w:t>
+            </w:r>
+          </w:p>
+          <w:p>
+            <w:pPr>
+              <w:pStyle w:val="E-Code"/>
+            </w:pPr>
+            <w:r>
+              <w:t xml:space="preserve"> * stringFormat</w:t>
+            </w:r>
+          </w:p>
+          <w:p>
+            <w:pPr>
+              <w:pStyle w:val="E-Code"/>
+            </w:pPr>
+            <w:r>
+              <w:t xml:space="preserve"> * Fonction utilitaire permettant de remplacer des tags dans une chaine de caractère par des valeurs</w:t>
+            </w:r>
+          </w:p>
+          <w:p>
+            <w:pPr>
+              <w:pStyle w:val="E-Code"/>
+            </w:pPr>
+            <w:r>
+              <w:t xml:space="preserve"> * Format des tags : {0}, {1}, {2}, ...</w:t>
+            </w:r>
+          </w:p>
+          <w:p>
+            <w:pPr>
+              <w:pStyle w:val="E-Code"/>
+            </w:pPr>
+            <w:r>
+              <w:t xml:space="preserve"> * </w:t>
+            </w:r>
+          </w:p>
+          <w:p>
+            <w:pPr>
+              <w:pStyle w:val="E-Code"/>
+            </w:pPr>
+            <w:r>
+              <w:t xml:space="preserve"> * Exemple d'utilisation :</w:t>
+            </w:r>
+          </w:p>
+          <w:p>
+            <w:pPr>
+              <w:pStyle w:val="E-Code"/>
+            </w:pPr>
+            <w:r>
+              <w:t xml:space="preserve"> * let maChaine = </w:t>
+            </w:r>
+            <w:proofErr w:type="gramStart"/>
+            <w:r>
+              <w:t>stringFormat(</w:t>
+            </w:r>
+            <w:proofErr w:type="gramEnd"/>
+            <w:r>
+              <w:t>'Ceci est un {0} d\'utilisation de la {1} utilitaire formatString avec {2} valeurs remplacées dans la chaine', 'exemple', 'fonction', 3);</w:t>
+            </w:r>
+          </w:p>
+          <w:p>
+            <w:pPr>
+              <w:pStyle w:val="E-Code"/>
+            </w:pPr>
+            <w:r>
+              <w:t xml:space="preserve"> * </w:t>
+            </w:r>
+            <w:proofErr w:type="gramStart"/>
+            <w:r>
+              <w:t>console.log(</w:t>
+            </w:r>
+            <w:proofErr w:type="gramEnd"/>
+            <w:r>
+              <w:t>maChaine);</w:t>
+            </w:r>
+          </w:p>
+          <w:p>
+            <w:pPr>
+              <w:pStyle w:val="E-Code"/>
+            </w:pPr>
+            <w:r>
+              <w:t xml:space="preserve"> * </w:t>
+            </w:r>
+          </w:p>
+          <w:p>
+            <w:pPr>
+              <w:pStyle w:val="E-Code"/>
+            </w:pPr>
+            <w:r>
+              <w:t xml:space="preserve"> * Résultat dans la console :</w:t>
+            </w:r>
+          </w:p>
+          <w:p>
+            <w:pPr>
+              <w:pStyle w:val="E-Code"/>
+            </w:pPr>
+            <w:r>
+              <w:t xml:space="preserve"> * Ceci est un exemple d'utilisation de la fonction utilitaire formatString avec 3 valeurs remplacées dans la chaine</w:t>
+            </w:r>
+          </w:p>
+          <w:p>
+            <w:pPr>
+              <w:pStyle w:val="E-Code"/>
+            </w:pPr>
+            <w:r>
+              <w:t xml:space="preserve"> * </w:t>
+            </w:r>
+          </w:p>
+          <w:p>
+            <w:pPr>
+              <w:pStyle w:val="E-Code"/>
+            </w:pPr>
+            <w:r>
+              <w:t xml:space="preserve"> * @param formatString chaine de caractère contenant les tags</w:t>
+            </w:r>
+          </w:p>
+          <w:p>
+            <w:pPr>
+              <w:pStyle w:val="E-Code"/>
+            </w:pPr>
+            <w:r>
+              <w:t xml:space="preserve"> * @param replacements valeurs à insérer dans la chaine</w:t>
+            </w:r>
+          </w:p>
+          <w:p>
+            <w:pPr>
+              <w:pStyle w:val="E-Code"/>
+            </w:pPr>
+            <w:r>
+              <w:t xml:space="preserve"> */</w:t>
+            </w:r>
+          </w:p>
+          <w:p>
+            <w:pPr>
+              <w:pStyle w:val="E-Code"/>
+            </w:pPr>
+            <w:r>
+              <w:t xml:space="preserve">export function </w:t>
+            </w:r>
+            <w:proofErr w:type="gramStart"/>
+            <w:r>
+              <w:t>stringFormat(</w:t>
+            </w:r>
+            <w:proofErr w:type="gramEnd"/>
+            <w:r>
+              <w:t>formatString: string, ...replacements: any[]): string {</w:t>
+            </w:r>
+          </w:p>
+          <w:p>
+            <w:pPr>
+              <w:pStyle w:val="E-Code"/>
+            </w:pPr>
+            <w:r>
+              <w:t xml:space="preserve">    </w:t>
+            </w:r>
+            <w:proofErr w:type="gramStart"/>
+            <w:r>
+              <w:t>replacements.forEach(</w:t>
+            </w:r>
+            <w:proofErr w:type="gramEnd"/>
+            <w:r>
+              <w:t>(replacement, index) =&gt; {</w:t>
+            </w:r>
+          </w:p>
+          <w:p>
+            <w:pPr>
+              <w:pStyle w:val="E-Code"/>
+            </w:pPr>
+            <w:r>
+              <w:t xml:space="preserve">        formatString = </w:t>
+            </w:r>
+            <w:proofErr w:type="gramStart"/>
+            <w:r>
+              <w:t>formatString.replace(</w:t>
+            </w:r>
+            <w:proofErr w:type="gramEnd"/>
+            <w:r>
+              <w:t>`{${index}}`, replacement);</w:t>
+            </w:r>
+          </w:p>
+          <w:p>
+            <w:pPr>
+              <w:pStyle w:val="E-Code"/>
+            </w:pPr>
+            <w:r>
+              <w:t xml:space="preserve">    });</w:t>
+            </w:r>
+          </w:p>
+          <w:p>
+            <w:pPr>
+              <w:pStyle w:val="E-Code"/>
+            </w:pPr>
+            <w:r>
+              <w:t xml:space="preserve">    return formatString;</w:t>
+            </w:r>
+          </w:p>
+          <w:p>
+            <w:pPr>
+              <w:pStyle w:val="E-Code"/>
+            </w:pPr>
+            <w:r>
+              <w:t>}</w:t>
+            </w:r>
+            <w:bookmarkStart w:id="0" w:name="_GoBack"/>
+            <w:bookmarkEnd w:id="0"/>
           </w:p>
         </w:tc>
       </w:tr>
@@ -36041,8 +36293,6 @@
               </w:rPr>
               <w:t>}</w:t>
             </w:r>
-            <w:bookmarkStart w:id="0" w:name="_GoBack"/>
-            <w:bookmarkEnd w:id="0"/>
           </w:p>
         </w:tc>
         <w:tc>
@@ -43030,7 +43280,7 @@
 </file>
 
 <file path=customXml/itemProps1.xml><?xml version="1.0" encoding="utf-8"?>
-<ds:datastoreItem xmlns:ds="http://schemas.openxmlformats.org/officeDocument/2006/customXml" ds:itemID="{2B079A56-FB6B-4453-8752-4EF2814940FD}">
+<ds:datastoreItem xmlns:ds="http://schemas.openxmlformats.org/officeDocument/2006/customXml" ds:itemID="{97FF9B76-BA80-4393-8798-D1B1E2BA3D79}">
   <ds:schemaRefs>
     <ds:schemaRef ds:uri="http://schemas.openxmlformats.org/officeDocument/2006/bibliography"/>
   </ds:schemaRefs>

</xml_diff>

<commit_message>
SpringBoot Cache + Java sort
</commit_message>
<xml_diff>
--- a/Angular-TypeScript-NodeJS.docx
+++ b/Angular-TypeScript-NodeJS.docx
@@ -12312,8 +12312,6 @@
             <w:r>
               <w:t>ng g s mon-service</w:t>
             </w:r>
-            <w:bookmarkStart w:id="0" w:name="_GoBack"/>
-            <w:bookmarkEnd w:id="0"/>
           </w:p>
         </w:tc>
         <w:tc>
@@ -16894,6 +16892,434 @@
               <w:t>Mon texte décoré&lt;/p&gt;</w:t>
             </w:r>
           </w:p>
+          <w:p/>
+        </w:tc>
+      </w:tr>
+      <w:tr>
+        <w:tc>
+          <w:tcPr>
+            <w:tcW w:w="1844" w:type="dxa"/>
+          </w:tcPr>
+          <w:p>
+            <w:pPr>
+              <w:pStyle w:val="A-Important"/>
+            </w:pPr>
+          </w:p>
+        </w:tc>
+        <w:tc>
+          <w:tcPr>
+            <w:tcW w:w="4110" w:type="dxa"/>
+          </w:tcPr>
+          <w:p>
+            <w:r>
+              <w:t>directive pour ajouter un scrolling horizontal avec la roulette de la souris sur un composant</w:t>
+            </w:r>
+          </w:p>
+        </w:tc>
+        <w:tc>
+          <w:tcPr>
+            <w:tcW w:w="10348" w:type="dxa"/>
+            <w:gridSpan w:val="9"/>
+          </w:tcPr>
+          <w:p>
+            <w:pPr>
+              <w:pStyle w:val="E-Code"/>
+              <w:rPr>
+                <w:rFonts w:cs="Times New Roman"/>
+              </w:rPr>
+            </w:pPr>
+            <w:r>
+              <w:rPr>
+                <w:rFonts w:cs="Times New Roman"/>
+              </w:rPr>
+              <w:t>&lt;div class="</w:t>
+            </w:r>
+            <w:r>
+              <w:rPr>
+                <w:rFonts w:cs="Times New Roman"/>
+              </w:rPr>
+              <w:t>monConteneur</w:t>
+            </w:r>
+            <w:r>
+              <w:rPr>
+                <w:rFonts w:cs="Times New Roman"/>
+              </w:rPr>
+              <w:t xml:space="preserve">" </w:t>
+            </w:r>
+            <w:r>
+              <w:rPr>
+                <w:rStyle w:val="E-CodeGrasCar"/>
+                <w:color w:val="0070C0"/>
+              </w:rPr>
+              <w:t>appHorizontalScroll</w:t>
+            </w:r>
+            <w:r>
+              <w:rPr>
+                <w:rFonts w:cs="Times New Roman"/>
+              </w:rPr>
+              <w:t>&gt;</w:t>
+            </w:r>
+          </w:p>
+          <w:p>
+            <w:pPr>
+              <w:pStyle w:val="E-Code"/>
+              <w:rPr>
+                <w:rFonts w:cs="Times New Roman"/>
+              </w:rPr>
+            </w:pPr>
+            <w:r>
+              <w:rPr>
+                <w:rFonts w:cs="Times New Roman"/>
+              </w:rPr>
+              <w:t xml:space="preserve">   </w:t>
+            </w:r>
+            <w:r>
+              <w:rPr>
+                <w:rFonts w:cs="Times New Roman"/>
+              </w:rPr>
+              <w:t>&lt;div class="list-items" *ngIf="sessions.length &gt; 0"&gt;</w:t>
+            </w:r>
+          </w:p>
+          <w:p>
+            <w:pPr>
+              <w:pStyle w:val="E-Code"/>
+              <w:rPr>
+                <w:rFonts w:cs="Times New Roman"/>
+              </w:rPr>
+            </w:pPr>
+            <w:r>
+              <w:rPr>
+                <w:rFonts w:cs="Times New Roman"/>
+              </w:rPr>
+              <w:t xml:space="preserve">      &lt;div *ngFor="let item of sessions"&gt;</w:t>
+            </w:r>
+          </w:p>
+          <w:p>
+            <w:pPr>
+              <w:pStyle w:val="E-Code"/>
+              <w:rPr>
+                <w:rFonts w:cs="Times New Roman"/>
+              </w:rPr>
+            </w:pPr>
+            <w:r>
+              <w:rPr>
+                <w:rFonts w:cs="Times New Roman"/>
+              </w:rPr>
+              <w:t xml:space="preserve">   </w:t>
+            </w:r>
+            <w:r>
+              <w:rPr>
+                <w:rFonts w:cs="Times New Roman"/>
+              </w:rPr>
+              <w:t xml:space="preserve">  </w:t>
+            </w:r>
+            <w:r>
+              <w:rPr>
+                <w:rFonts w:cs="Times New Roman"/>
+              </w:rPr>
+              <w:t xml:space="preserve">   &lt;app-mini-session [session]="item"&gt;&lt;/app-mini-session&gt;</w:t>
+            </w:r>
+          </w:p>
+          <w:p>
+            <w:pPr>
+              <w:pStyle w:val="E-Code"/>
+              <w:rPr>
+                <w:rFonts w:cs="Times New Roman"/>
+              </w:rPr>
+            </w:pPr>
+            <w:r>
+              <w:rPr>
+                <w:rFonts w:cs="Times New Roman"/>
+              </w:rPr>
+              <w:t xml:space="preserve">   </w:t>
+            </w:r>
+            <w:r>
+              <w:rPr>
+                <w:rFonts w:cs="Times New Roman"/>
+              </w:rPr>
+              <w:t xml:space="preserve">   &lt;/div&gt;</w:t>
+            </w:r>
+            <w:bookmarkStart w:id="0" w:name="_GoBack"/>
+            <w:bookmarkEnd w:id="0"/>
+          </w:p>
+          <w:p>
+            <w:pPr>
+              <w:pStyle w:val="E-Code"/>
+              <w:rPr>
+                <w:rFonts w:cs="Times New Roman"/>
+              </w:rPr>
+            </w:pPr>
+            <w:r>
+              <w:rPr>
+                <w:rFonts w:cs="Times New Roman"/>
+              </w:rPr>
+              <w:t xml:space="preserve">   </w:t>
+            </w:r>
+            <w:r>
+              <w:rPr>
+                <w:rFonts w:cs="Times New Roman"/>
+              </w:rPr>
+              <w:t>&lt;/div&gt;</w:t>
+            </w:r>
+          </w:p>
+          <w:p>
+            <w:pPr>
+              <w:pStyle w:val="E-Code"/>
+              <w:rPr>
+                <w:rFonts w:cs="Times New Roman"/>
+              </w:rPr>
+            </w:pPr>
+            <w:r>
+              <w:rPr>
+                <w:rFonts w:cs="Times New Roman"/>
+              </w:rPr>
+              <w:t>&lt;/div&gt;</w:t>
+            </w:r>
+          </w:p>
+          <w:p>
+            <w:pPr>
+              <w:pStyle w:val="E-Code"/>
+              <w:rPr>
+                <w:rFonts w:cs="Times New Roman"/>
+              </w:rPr>
+            </w:pPr>
+            <w:r>
+              <w:rPr>
+                <w:rFonts w:cs="Times New Roman"/>
+              </w:rPr>
+              <w:t>--------------------------------------------------------------</w:t>
+            </w:r>
+          </w:p>
+          <w:p>
+            <w:pPr>
+              <w:pStyle w:val="E-Code"/>
+              <w:rPr>
+                <w:rFonts w:cs="Times New Roman"/>
+              </w:rPr>
+            </w:pPr>
+            <w:proofErr w:type="gramStart"/>
+            <w:r>
+              <w:rPr>
+                <w:rFonts w:cs="Times New Roman"/>
+              </w:rPr>
+              <w:t>@Directive({</w:t>
+            </w:r>
+            <w:proofErr w:type="gramEnd"/>
+          </w:p>
+          <w:p>
+            <w:pPr>
+              <w:pStyle w:val="E-Code"/>
+              <w:rPr>
+                <w:rFonts w:cs="Times New Roman"/>
+              </w:rPr>
+            </w:pPr>
+            <w:r>
+              <w:rPr>
+                <w:rFonts w:cs="Times New Roman"/>
+              </w:rPr>
+              <w:t xml:space="preserve">  selector: '[</w:t>
+            </w:r>
+            <w:r>
+              <w:rPr>
+                <w:rStyle w:val="E-CodeGrasCar"/>
+                <w:color w:val="0070C0"/>
+              </w:rPr>
+              <w:t>appHorizontalScroll</w:t>
+            </w:r>
+            <w:r>
+              <w:rPr>
+                <w:rFonts w:cs="Times New Roman"/>
+              </w:rPr>
+              <w:t>]'</w:t>
+            </w:r>
+          </w:p>
+          <w:p>
+            <w:pPr>
+              <w:pStyle w:val="E-Code"/>
+              <w:rPr>
+                <w:rFonts w:cs="Times New Roman"/>
+              </w:rPr>
+            </w:pPr>
+            <w:r>
+              <w:rPr>
+                <w:rFonts w:cs="Times New Roman"/>
+              </w:rPr>
+              <w:t>})</w:t>
+            </w:r>
+          </w:p>
+          <w:p>
+            <w:pPr>
+              <w:pStyle w:val="E-Code"/>
+              <w:rPr>
+                <w:rFonts w:cs="Times New Roman"/>
+              </w:rPr>
+            </w:pPr>
+            <w:r>
+              <w:rPr>
+                <w:rFonts w:cs="Times New Roman"/>
+              </w:rPr>
+              <w:t>export cl</w:t>
+            </w:r>
+            <w:r>
+              <w:rPr>
+                <w:rFonts w:cs="Times New Roman"/>
+              </w:rPr>
+              <w:t>ass HorizontalScrollDirective {</w:t>
+            </w:r>
+          </w:p>
+          <w:p>
+            <w:pPr>
+              <w:pStyle w:val="E-Code"/>
+              <w:rPr>
+                <w:rFonts w:cs="Times New Roman"/>
+              </w:rPr>
+            </w:pPr>
+            <w:r>
+              <w:rPr>
+                <w:rFonts w:cs="Times New Roman"/>
+              </w:rPr>
+              <w:t xml:space="preserve">  </w:t>
+            </w:r>
+            <w:proofErr w:type="gramStart"/>
+            <w:r>
+              <w:rPr>
+                <w:rFonts w:cs="Times New Roman"/>
+              </w:rPr>
+              <w:t>constructor(</w:t>
+            </w:r>
+            <w:proofErr w:type="gramEnd"/>
+            <w:r>
+              <w:rPr>
+                <w:rStyle w:val="E-CodeGrasCar"/>
+              </w:rPr>
+              <w:t>private element: ElementRef</w:t>
+            </w:r>
+            <w:r>
+              <w:rPr>
+                <w:rFonts w:cs="Times New Roman"/>
+              </w:rPr>
+              <w:t>) { }</w:t>
+            </w:r>
+          </w:p>
+          <w:p>
+            <w:pPr>
+              <w:pStyle w:val="E-Code"/>
+              <w:rPr>
+                <w:rFonts w:cs="Times New Roman"/>
+              </w:rPr>
+            </w:pPr>
+          </w:p>
+          <w:p>
+            <w:pPr>
+              <w:pStyle w:val="E-CodeGras"/>
+            </w:pPr>
+            <w:r>
+              <w:lastRenderedPageBreak/>
+              <w:t xml:space="preserve">  </w:t>
+            </w:r>
+            <w:proofErr w:type="gramStart"/>
+            <w:r>
+              <w:t>@HostListener(</w:t>
+            </w:r>
+            <w:proofErr w:type="gramEnd"/>
+            <w:r>
+              <w:t>'wheel', ['$event'])</w:t>
+            </w:r>
+          </w:p>
+          <w:p>
+            <w:pPr>
+              <w:pStyle w:val="E-CodeGras"/>
+            </w:pPr>
+            <w:r>
+              <w:t xml:space="preserve">  </w:t>
+            </w:r>
+            <w:proofErr w:type="gramStart"/>
+            <w:r>
+              <w:t>onScroll(</w:t>
+            </w:r>
+            <w:proofErr w:type="gramEnd"/>
+            <w:r>
+              <w:t>event: WheelEvent) {</w:t>
+            </w:r>
+          </w:p>
+          <w:p>
+            <w:pPr>
+              <w:pStyle w:val="E-Code"/>
+              <w:rPr>
+                <w:rFonts w:cs="Times New Roman"/>
+              </w:rPr>
+            </w:pPr>
+            <w:r>
+              <w:rPr>
+                <w:rFonts w:cs="Times New Roman"/>
+              </w:rPr>
+              <w:t xml:space="preserve">    this.element.nativeElement.scrollLeft += 4 * event.deltaY;</w:t>
+            </w:r>
+          </w:p>
+          <w:p>
+            <w:pPr>
+              <w:pStyle w:val="E-Code"/>
+              <w:rPr>
+                <w:rFonts w:cs="Times New Roman"/>
+              </w:rPr>
+            </w:pPr>
+            <w:r>
+              <w:rPr>
+                <w:rFonts w:cs="Times New Roman"/>
+              </w:rPr>
+              <w:t xml:space="preserve">    </w:t>
+            </w:r>
+            <w:proofErr w:type="gramStart"/>
+            <w:r>
+              <w:rPr>
+                <w:rFonts w:cs="Times New Roman"/>
+              </w:rPr>
+              <w:t>event.preventDefault(</w:t>
+            </w:r>
+            <w:proofErr w:type="gramEnd"/>
+            <w:r>
+              <w:rPr>
+                <w:rFonts w:cs="Times New Roman"/>
+              </w:rPr>
+              <w:t>);</w:t>
+            </w:r>
+          </w:p>
+          <w:p>
+            <w:pPr>
+              <w:pStyle w:val="E-CodeGras"/>
+            </w:pPr>
+            <w:r>
+              <w:t xml:space="preserve">  }</w:t>
+            </w:r>
+          </w:p>
+          <w:p>
+            <w:pPr>
+              <w:pStyle w:val="E-Code"/>
+              <w:rPr>
+                <w:rFonts w:cs="Times New Roman"/>
+              </w:rPr>
+            </w:pPr>
+            <w:r>
+              <w:rPr>
+                <w:rFonts w:cs="Times New Roman"/>
+              </w:rPr>
+              <w:t>}</w:t>
+            </w:r>
+          </w:p>
+          <w:p>
+            <w:pPr>
+              <w:pStyle w:val="E-Code"/>
+              <w:rPr>
+                <w:rFonts w:cs="Times New Roman"/>
+              </w:rPr>
+            </w:pPr>
+          </w:p>
+        </w:tc>
+        <w:tc>
+          <w:tcPr>
+            <w:tcW w:w="5812" w:type="dxa"/>
+            <w:gridSpan w:val="5"/>
+          </w:tcPr>
           <w:p/>
         </w:tc>
       </w:tr>
@@ -17641,7 +18067,6 @@
               <w:pStyle w:val="E-Code"/>
             </w:pPr>
             <w:r>
-              <w:lastRenderedPageBreak/>
               <w:t>&lt;p</w:t>
             </w:r>
             <w:proofErr w:type="gramStart"/>
@@ -17718,7 +18143,6 @@
               <w:rPr>
                 <w:rStyle w:val="A-ImportantCar"/>
               </w:rPr>
-              <w:lastRenderedPageBreak/>
               <w:t>l'ordre est important</w:t>
             </w:r>
             <w:r>
@@ -17737,7 +18161,6 @@
               <w:pStyle w:val="A-Important"/>
             </w:pPr>
             <w:r>
-              <w:lastRenderedPageBreak/>
               <w:t>@Pipe</w:t>
             </w:r>
           </w:p>
@@ -18216,6 +18639,7 @@
               <w:rPr>
                 <w:rFonts w:cs="Times New Roman"/>
               </w:rPr>
+              <w:lastRenderedPageBreak/>
               <w:t>}</w:t>
             </w:r>
           </w:p>
@@ -18799,7 +19223,6 @@
               <w:rPr>
                 <w:rFonts w:cs="Times New Roman"/>
               </w:rPr>
-              <w:lastRenderedPageBreak/>
               <w:t xml:space="preserve">   </w:t>
             </w:r>
             <w:proofErr w:type="gramStart"/>
@@ -19106,7 +19529,6 @@
             </w:pPr>
             <w:proofErr w:type="gramStart"/>
             <w:r>
-              <w:lastRenderedPageBreak/>
               <w:t>@Input()</w:t>
             </w:r>
             <w:proofErr w:type="gramEnd"/>
@@ -19711,6 +20133,7 @@
               <w:rPr>
                 <w:rFonts w:cs="Times New Roman"/>
               </w:rPr>
+              <w:lastRenderedPageBreak/>
               <w:t xml:space="preserve">   </w:t>
             </w:r>
             <w:proofErr w:type="gramStart"/>
@@ -19878,6 +20301,7 @@
               <w:rPr>
                 <w:i/>
               </w:rPr>
+              <w:lastRenderedPageBreak/>
               <w:t xml:space="preserve">HTML du </w:t>
             </w:r>
             <w:r>
@@ -20170,6 +20594,7 @@
               <w:pStyle w:val="E-Code"/>
             </w:pPr>
             <w:r>
+              <w:lastRenderedPageBreak/>
               <w:t>export class MonComposantParent {</w:t>
             </w:r>
           </w:p>
@@ -20266,6 +20691,7 @@
               <w:pStyle w:val="A-Important"/>
             </w:pPr>
             <w:r>
+              <w:lastRenderedPageBreak/>
               <w:t>@ViewChild</w:t>
             </w:r>
           </w:p>
@@ -21753,6 +22179,7 @@
               <w:rPr>
                 <w:rFonts w:cs="Times New Roman"/>
               </w:rPr>
+              <w:lastRenderedPageBreak/>
               <w:t xml:space="preserve">   imports: [</w:t>
             </w:r>
           </w:p>
@@ -21817,6 +22244,7 @@
               <w:pStyle w:val="A-Important"/>
             </w:pPr>
             <w:r>
+              <w:lastRenderedPageBreak/>
               <w:t>HttpClient</w:t>
             </w:r>
           </w:p>
@@ -22147,7 +22575,6 @@
               <w:rPr>
                 <w:rFonts w:cs="Times New Roman"/>
               </w:rPr>
-              <w:lastRenderedPageBreak/>
               <w:t xml:space="preserve">   </w:t>
             </w:r>
             <w:proofErr w:type="gramStart"/>
@@ -22280,7 +22707,6 @@
                 <w:b/>
                 <w:i/>
               </w:rPr>
-              <w:lastRenderedPageBreak/>
               <w:t xml:space="preserve">Récupération des données retour </w:t>
             </w:r>
             <w:r>
@@ -22508,7 +22934,6 @@
               <w:rPr>
                 <w:rStyle w:val="C-RemarqueCar"/>
               </w:rPr>
-              <w:lastRenderedPageBreak/>
               <w:t>Rq:</w:t>
             </w:r>
             <w:r>
@@ -23020,6 +23445,7 @@
               <w:pStyle w:val="E-Code"/>
             </w:pPr>
             <w:r>
+              <w:lastRenderedPageBreak/>
               <w:t xml:space="preserve">   }</w:t>
             </w:r>
           </w:p>
@@ -23257,7 +23683,6 @@
               <w:pStyle w:val="E-Code"/>
             </w:pPr>
             <w:r>
-              <w:lastRenderedPageBreak/>
               <w:t>}</w:t>
             </w:r>
           </w:p>
@@ -24313,6 +24738,7 @@
               <w:rPr>
                 <w:rStyle w:val="B-AttentionCar"/>
               </w:rPr>
+              <w:lastRenderedPageBreak/>
               <w:t>ATTENTION :</w:t>
             </w:r>
             <w:r>
@@ -24373,6 +24799,7 @@
               <w:pStyle w:val="A-Important"/>
             </w:pPr>
             <w:r>
+              <w:lastRenderedPageBreak/>
               <w:t>app.routes.module.constantes.ts</w:t>
             </w:r>
           </w:p>
@@ -25271,6 +25698,7 @@
               <w:rPr>
                 <w:rFonts w:cs="Times New Roman"/>
               </w:rPr>
+              <w:lastRenderedPageBreak/>
               <w:t>})</w:t>
             </w:r>
           </w:p>
@@ -25767,6 +26195,58 @@
               <w:rPr>
                 <w:rFonts w:cs="Times New Roman"/>
               </w:rPr>
+              <w:t>&lt;button (click)="</w:t>
+            </w:r>
+            <w:proofErr w:type="gramStart"/>
+            <w:r>
+              <w:rPr>
+                <w:rFonts w:cs="Times New Roman"/>
+                <w:b/>
+              </w:rPr>
+              <w:t>navigateToUser(</w:t>
+            </w:r>
+            <w:proofErr w:type="gramEnd"/>
+            <w:r>
+              <w:rPr>
+                <w:rFonts w:cs="Times New Roman"/>
+                <w:b/>
+              </w:rPr>
+              <w:t>$event)</w:t>
+            </w:r>
+            <w:r>
+              <w:rPr>
+                <w:rFonts w:cs="Times New Roman"/>
+              </w:rPr>
+              <w:t>&gt;{{user.name}}&lt;/button&gt;</w:t>
+            </w:r>
+          </w:p>
+          <w:p>
+            <w:pPr>
+              <w:pStyle w:val="E-Code"/>
+              <w:rPr>
+                <w:rFonts w:cs="Times New Roman"/>
+              </w:rPr>
+            </w:pPr>
+          </w:p>
+          <w:p>
+            <w:pPr>
+              <w:pStyle w:val="E-Code"/>
+              <w:rPr>
+                <w:rFonts w:cs="Times New Roman"/>
+              </w:rPr>
+            </w:pPr>
+          </w:p>
+          <w:p>
+            <w:pPr>
+              <w:pStyle w:val="E-Code"/>
+              <w:rPr>
+                <w:rFonts w:cs="Times New Roman"/>
+              </w:rPr>
+            </w:pPr>
+            <w:r>
+              <w:rPr>
+                <w:rFonts w:cs="Times New Roman"/>
+              </w:rPr>
               <w:t>@...</w:t>
             </w:r>
           </w:p>
@@ -25962,43 +26442,194 @@
           <w:p>
             <w:pPr>
               <w:pStyle w:val="E-Code"/>
-              <w:rPr>
-                <w:rFonts w:cs="Times New Roman"/>
-              </w:rPr>
-            </w:pPr>
-            <w:r>
-              <w:rPr>
-                <w:rFonts w:cs="Times New Roman"/>
-              </w:rPr>
-              <w:t>&lt;button (click)="</w:t>
-            </w:r>
-            <w:proofErr w:type="gramStart"/>
+              <w:jc w:val="center"/>
+              <w:rPr>
+                <w:i/>
+              </w:rPr>
+            </w:pPr>
+            <w:r>
+              <w:rPr>
+                <w:i/>
+              </w:rPr>
+              <w:t>En passant des données :</w:t>
+            </w:r>
+          </w:p>
+          <w:p>
+            <w:pPr>
+              <w:pStyle w:val="E-Code"/>
+              <w:jc w:val="center"/>
+              <w:rPr>
+                <w:i/>
+              </w:rPr>
+            </w:pPr>
+          </w:p>
+          <w:p>
+            <w:pPr>
+              <w:pStyle w:val="E-Code"/>
+              <w:rPr>
+                <w:i/>
+              </w:rPr>
+            </w:pPr>
+            <w:r>
+              <w:rPr>
+                <w:i/>
+              </w:rPr>
+              <w:t>Composant source</w:t>
+            </w:r>
+          </w:p>
+          <w:p>
+            <w:pPr>
+              <w:pStyle w:val="E-Code"/>
+              <w:rPr>
+                <w:rFonts w:cs="Times New Roman"/>
+              </w:rPr>
+            </w:pPr>
+            <w:proofErr w:type="gramStart"/>
+            <w:r>
+              <w:rPr>
+                <w:rFonts w:cs="Times New Roman"/>
+              </w:rPr>
+              <w:t>this.</w:t>
+            </w:r>
             <w:r>
               <w:rPr>
                 <w:rFonts w:cs="Times New Roman"/>
                 <w:b/>
               </w:rPr>
-              <w:t>navigateToUser(</w:t>
-            </w:r>
-            <w:proofErr w:type="gramEnd"/>
+              <w:t>router.navigate(</w:t>
+            </w:r>
+            <w:proofErr w:type="gramEnd"/>
+            <w:r>
+              <w:t>[PATH_USERS, this.user.id],</w:t>
+            </w:r>
+            <w:r>
+              <w:rPr>
+                <w:rStyle w:val="E-CodeGrasCar"/>
+              </w:rPr>
+              <w:t xml:space="preserve"> {state: {</w:t>
+            </w:r>
+            <w:r>
+              <w:t>u</w:t>
+            </w:r>
+            <w:r>
+              <w:t>ser: this.monUser</w:t>
+            </w:r>
+            <w:r>
+              <w:rPr>
+                <w:rStyle w:val="E-CodeGrasCar"/>
+              </w:rPr>
+              <w:t>}}</w:t>
+            </w:r>
             <w:r>
               <w:rPr>
                 <w:rFonts w:cs="Times New Roman"/>
                 <w:b/>
               </w:rPr>
-              <w:t>$event)</w:t>
-            </w:r>
-            <w:r>
-              <w:rPr>
-                <w:rFonts w:cs="Times New Roman"/>
-              </w:rPr>
-              <w:t>&gt;{{user.name}}&lt;/button&gt;</w:t>
-            </w:r>
-          </w:p>
-          <w:p>
-            <w:pPr>
-              <w:pStyle w:val="E-Code"/>
-            </w:pPr>
+              <w:t>)</w:t>
+            </w:r>
+            <w:r>
+              <w:rPr>
+                <w:rFonts w:cs="Times New Roman"/>
+              </w:rPr>
+              <w:t>;</w:t>
+            </w:r>
+          </w:p>
+          <w:p>
+            <w:pPr>
+              <w:pStyle w:val="E-Code"/>
+              <w:rPr>
+                <w:rFonts w:cs="Times New Roman"/>
+              </w:rPr>
+            </w:pPr>
+          </w:p>
+          <w:p>
+            <w:pPr>
+              <w:pStyle w:val="E-Code"/>
+              <w:rPr>
+                <w:rFonts w:cs="Times New Roman"/>
+                <w:i/>
+              </w:rPr>
+            </w:pPr>
+            <w:r>
+              <w:rPr>
+                <w:rFonts w:cs="Times New Roman"/>
+                <w:i/>
+              </w:rPr>
+              <w:t>Composant cible</w:t>
+            </w:r>
+          </w:p>
+          <w:p>
+            <w:pPr>
+              <w:pStyle w:val="E-Code"/>
+              <w:rPr>
+                <w:rFonts w:cs="Times New Roman"/>
+              </w:rPr>
+            </w:pPr>
+            <w:proofErr w:type="gramStart"/>
+            <w:r>
+              <w:rPr>
+                <w:rFonts w:cs="Times New Roman"/>
+              </w:rPr>
+              <w:t>constructor(</w:t>
+            </w:r>
+            <w:proofErr w:type="gramEnd"/>
+            <w:r>
+              <w:rPr>
+                <w:rFonts w:cs="Times New Roman"/>
+              </w:rPr>
+              <w:t>) {</w:t>
+            </w:r>
+          </w:p>
+          <w:p>
+            <w:pPr>
+              <w:pStyle w:val="E-Code"/>
+              <w:rPr>
+                <w:rFonts w:cs="Times New Roman"/>
+              </w:rPr>
+            </w:pPr>
+            <w:r>
+              <w:rPr>
+                <w:rFonts w:cs="Times New Roman"/>
+              </w:rPr>
+              <w:t xml:space="preserve">   this.monUser = </w:t>
+            </w:r>
+            <w:proofErr w:type="gramStart"/>
+            <w:r>
+              <w:rPr>
+                <w:rStyle w:val="E-CodeGrasCar"/>
+              </w:rPr>
+              <w:t>history.state[</w:t>
+            </w:r>
+            <w:proofErr w:type="gramEnd"/>
+            <w:r>
+              <w:rPr>
+                <w:rFonts w:cs="Times New Roman"/>
+              </w:rPr>
+              <w:t>'user'</w:t>
+            </w:r>
+            <w:r>
+              <w:rPr>
+                <w:rStyle w:val="E-CodeGrasCar"/>
+              </w:rPr>
+              <w:t>]</w:t>
+            </w:r>
+            <w:r>
+              <w:rPr>
+                <w:rFonts w:cs="Times New Roman"/>
+              </w:rPr>
+              <w:t>;</w:t>
+            </w:r>
+          </w:p>
+          <w:p>
+            <w:pPr>
+              <w:pStyle w:val="E-Code"/>
+            </w:pPr>
+            <w:r>
+              <w:rPr>
+                <w:rFonts w:cs="Times New Roman"/>
+              </w:rPr>
+              <w:t>}</w:t>
+            </w:r>
           </w:p>
         </w:tc>
         <w:tc>
@@ -26028,7 +26659,6 @@
               <w:pStyle w:val="A-Important"/>
             </w:pPr>
             <w:r>
-              <w:lastRenderedPageBreak/>
               <w:t>.paramMap</w:t>
             </w:r>
           </w:p>
@@ -26040,12 +26670,7 @@
           </w:tcPr>
           <w:p>
             <w:r>
-              <w:lastRenderedPageBreak/>
-              <w:t xml:space="preserve">récupération de l'URL de navigation et </w:t>
-            </w:r>
-            <w:r>
-              <w:lastRenderedPageBreak/>
-              <w:t>de ses paramètres</w:t>
+              <w:t>récupération de l'URL de navigation et de ses paramètres</w:t>
             </w:r>
           </w:p>
           <w:p>
@@ -26091,7 +26716,6 @@
               <w:rPr>
                 <w:i/>
               </w:rPr>
-              <w:lastRenderedPageBreak/>
               <w:t>https://www.monappli.com/mapage/users/</w:t>
             </w:r>
             <w:r>
@@ -27131,6 +27755,7 @@
               <w:pStyle w:val="A-Important"/>
             </w:pPr>
             <w:r>
+              <w:lastRenderedPageBreak/>
               <w:t>CanActivate</w:t>
             </w:r>
           </w:p>
@@ -27922,7 +28547,6 @@
               <w:rPr>
                 <w:rStyle w:val="E-CodeCar"/>
               </w:rPr>
-              <w:lastRenderedPageBreak/>
               <w:t>resolve</w:t>
             </w:r>
             <w:r>
@@ -27953,7 +28577,6 @@
               <w:pStyle w:val="E-Code"/>
             </w:pPr>
             <w:r>
-              <w:lastRenderedPageBreak/>
               <w:t xml:space="preserve">import </w:t>
             </w:r>
             <w:proofErr w:type="gramStart"/>
@@ -28084,7 +28707,6 @@
               <w:rPr>
                 <w:rStyle w:val="C-RemarqueCar"/>
               </w:rPr>
-              <w:lastRenderedPageBreak/>
               <w:t>Rq:</w:t>
             </w:r>
             <w:r>
@@ -28128,7 +28750,6 @@
             </w:pPr>
             <w:proofErr w:type="gramStart"/>
             <w:r>
-              <w:lastRenderedPageBreak/>
               <w:t>this.route.data.subscribe(</w:t>
             </w:r>
             <w:proofErr w:type="gramEnd"/>
@@ -28367,6 +28988,7 @@
               <w:pStyle w:val="A-Important"/>
             </w:pPr>
             <w:r>
+              <w:lastRenderedPageBreak/>
               <w:t>Cycle de vie du composant</w:t>
             </w:r>
           </w:p>
@@ -28845,7 +29467,6 @@
               <w:pStyle w:val="E-CodeGras"/>
             </w:pPr>
             <w:r>
-              <w:lastRenderedPageBreak/>
               <w:t xml:space="preserve">   }</w:t>
             </w:r>
           </w:p>
@@ -28923,7 +29544,6 @@
               <w:pStyle w:val="A-Important"/>
             </w:pPr>
             <w:r>
-              <w:lastRenderedPageBreak/>
               <w:t>ngDoCheck</w:t>
             </w:r>
           </w:p>
@@ -29725,6 +30345,7 @@
               <w:rPr>
                 <w:rFonts w:cs="Times New Roman"/>
               </w:rPr>
+              <w:lastRenderedPageBreak/>
               <w:t xml:space="preserve">   } else {</w:t>
             </w:r>
           </w:p>
@@ -29809,6 +30430,7 @@
                 <w:rFonts w:cs="Times New Roman"/>
                 <w:i/>
               </w:rPr>
+              <w:lastRenderedPageBreak/>
               <w:t>le timeout permet de simuler l'attente des données :</w:t>
             </w:r>
           </w:p>
@@ -29873,6 +30495,7 @@
               <w:rPr>
                 <w:rFonts w:cs="Times New Roman"/>
               </w:rPr>
+              <w:lastRenderedPageBreak/>
               <w:t xml:space="preserve">      () =&gt; </w:t>
             </w:r>
             <w:proofErr w:type="gramStart"/>
@@ -29934,6 +30557,7 @@
               <w:pStyle w:val="A-Important"/>
             </w:pPr>
             <w:r>
+              <w:lastRenderedPageBreak/>
               <w:t>.</w:t>
             </w:r>
             <w:proofErr w:type="gramStart"/>
@@ -31670,6 +32294,7 @@
               <w:pStyle w:val="A-Important"/>
             </w:pPr>
             <w:r>
+              <w:lastRenderedPageBreak/>
               <w:t>.</w:t>
             </w:r>
             <w:proofErr w:type="gramStart"/>
@@ -31704,7 +32329,12 @@
           </w:tcPr>
           <w:p>
             <w:r>
-              <w:t>objet stockant la souscription à une observable afin de pouvoir se désinscrire</w:t>
+              <w:lastRenderedPageBreak/>
+              <w:t xml:space="preserve">objet stockant la souscription à une observable afin de pouvoir se </w:t>
+            </w:r>
+            <w:r>
+              <w:lastRenderedPageBreak/>
+              <w:t>désinscrire</w:t>
             </w:r>
           </w:p>
         </w:tc>
@@ -31726,6 +32356,7 @@
                 <w:b/>
                 <w:highlight w:val="yellow"/>
               </w:rPr>
+              <w:lastRenderedPageBreak/>
               <w:t>Syntaxe complète à privilégier !!!</w:t>
             </w:r>
           </w:p>
@@ -31734,6 +32365,7 @@
               <w:pStyle w:val="E-Code"/>
             </w:pPr>
             <w:r>
+              <w:lastRenderedPageBreak/>
               <w:t>export class MonComponent implements OnInit, OnDestroy {</w:t>
             </w:r>
           </w:p>
@@ -31957,6 +32589,7 @@
               <w:pStyle w:val="A-Important"/>
             </w:pPr>
             <w:r>
+              <w:lastRenderedPageBreak/>
               <w:t>.</w:t>
             </w:r>
             <w:proofErr w:type="gramStart"/>
@@ -32468,14 +33101,7 @@
                     <w:rPr>
                       <w:i/>
                     </w:rPr>
-                    <w:t xml:space="preserve">définit un timeout pour </w:t>
-                  </w:r>
-                  <w:r>
-                    <w:rPr>
-                      <w:i/>
-                    </w:rPr>
-                    <w:lastRenderedPageBreak/>
-                    <w:t>l’observable</w:t>
+                    <w:t>définit un timeout pour l’observable</w:t>
                   </w:r>
                 </w:p>
               </w:tc>
@@ -32497,7 +33123,6 @@
               <w:rPr>
                 <w:rStyle w:val="C-RemarqueCar"/>
               </w:rPr>
-              <w:lastRenderedPageBreak/>
               <w:t>Rq:</w:t>
             </w:r>
             <w:r>
@@ -32518,7 +33143,6 @@
             </w:pPr>
             <w:proofErr w:type="gramStart"/>
             <w:r>
-              <w:lastRenderedPageBreak/>
               <w:t>forkJoin(</w:t>
             </w:r>
             <w:proofErr w:type="gramEnd"/>
@@ -33188,6 +33812,7 @@
               <w:pStyle w:val="E-Code"/>
             </w:pPr>
             <w:r>
+              <w:lastRenderedPageBreak/>
               <w:t xml:space="preserve">export class </w:t>
             </w:r>
             <w:r>
@@ -33333,6 +33958,7 @@
               <w:pStyle w:val="E-CodeGras"/>
             </w:pPr>
             <w:r>
+              <w:lastRenderedPageBreak/>
               <w:t xml:space="preserve">      </w:t>
             </w:r>
             <w:proofErr w:type="gramStart"/>
@@ -33431,6 +34057,7 @@
               <w:rPr>
                 <w:rStyle w:val="C-RemarqueCar"/>
               </w:rPr>
+              <w:lastRenderedPageBreak/>
               <w:t>Rq:</w:t>
             </w:r>
             <w:r>
@@ -33813,7 +34440,6 @@
               <w:pStyle w:val="E-Code"/>
             </w:pPr>
             <w:r>
-              <w:lastRenderedPageBreak/>
               <w:t xml:space="preserve">   </w:t>
             </w:r>
             <w:proofErr w:type="gramStart"/>
@@ -33956,7 +34582,6 @@
               <w:rPr>
                 <w:rFonts w:cs="Times New Roman"/>
               </w:rPr>
-              <w:lastRenderedPageBreak/>
               <w:t>BehaviorSubject</w:t>
             </w:r>
           </w:p>
@@ -34547,7 +35172,11 @@
               <w:t>submit</w:t>
             </w:r>
             <w:r>
-              <w:t xml:space="preserve">, les données sont déjà à jour dans l'objet </w:t>
+              <w:t xml:space="preserve">, les données </w:t>
+            </w:r>
+            <w:r>
+              <w:lastRenderedPageBreak/>
+              <w:t xml:space="preserve">sont déjà à jour dans l'objet </w:t>
             </w:r>
             <w:proofErr w:type="gramStart"/>
             <w:r>
@@ -34578,6 +35207,7 @@
               <w:rPr>
                 <w:rFonts w:cs="Times New Roman"/>
               </w:rPr>
+              <w:lastRenderedPageBreak/>
               <w:t>&lt;form (ngSubmit)="</w:t>
             </w:r>
             <w:proofErr w:type="gramStart"/>
@@ -34736,6 +35366,7 @@
               <w:rPr>
                 <w:rFonts w:cs="Times New Roman"/>
               </w:rPr>
+              <w:lastRenderedPageBreak/>
               <w:t xml:space="preserve">   &lt;div *ngIf="emailModel.dirty &amp;&amp; </w:t>
             </w:r>
             <w:proofErr w:type="gramStart"/>
@@ -34826,6 +35457,7 @@
               <w:pStyle w:val="A-Important"/>
             </w:pPr>
             <w:r>
+              <w:lastRenderedPageBreak/>
               <w:t>Coté code</w:t>
             </w:r>
           </w:p>
@@ -35366,453 +35998,453 @@
               <w:rPr>
                 <w:rFonts w:cs="Times New Roman"/>
               </w:rPr>
+              <w:t>@...</w:t>
+            </w:r>
+          </w:p>
+          <w:p>
+            <w:pPr>
+              <w:pStyle w:val="E-Code"/>
+              <w:rPr>
+                <w:rFonts w:cs="Times New Roman"/>
+              </w:rPr>
+            </w:pPr>
+            <w:r>
+              <w:rPr>
+                <w:rFonts w:cs="Times New Roman"/>
+              </w:rPr>
+              <w:t>export class CodeFormComponent {</w:t>
+            </w:r>
+          </w:p>
+          <w:p>
+            <w:pPr>
+              <w:pStyle w:val="E-Code"/>
+              <w:rPr>
+                <w:rFonts w:cs="Times New Roman"/>
+              </w:rPr>
+            </w:pPr>
+          </w:p>
+          <w:p>
+            <w:pPr>
+              <w:pStyle w:val="E-Code"/>
+              <w:rPr>
+                <w:rFonts w:cs="Times New Roman"/>
+              </w:rPr>
+            </w:pPr>
+            <w:r>
+              <w:rPr>
+                <w:rFonts w:cs="Times New Roman"/>
+              </w:rPr>
+              <w:t xml:space="preserve">  emailCtrl: FormControl;</w:t>
+            </w:r>
+          </w:p>
+          <w:p>
+            <w:pPr>
+              <w:pStyle w:val="E-Code"/>
+              <w:rPr>
+                <w:rFonts w:cs="Times New Roman"/>
+              </w:rPr>
+            </w:pPr>
+            <w:r>
+              <w:rPr>
+                <w:rFonts w:cs="Times New Roman"/>
+              </w:rPr>
+              <w:t xml:space="preserve">  passwordCtrl: FormControl;</w:t>
+            </w:r>
+          </w:p>
+          <w:p>
+            <w:pPr>
+              <w:pStyle w:val="E-Code"/>
+              <w:rPr>
+                <w:rFonts w:cs="Times New Roman"/>
+              </w:rPr>
+            </w:pPr>
+            <w:r>
+              <w:rPr>
+                <w:rFonts w:cs="Times New Roman"/>
+              </w:rPr>
+              <w:t xml:space="preserve">  userForm: FormGroup;</w:t>
+            </w:r>
+          </w:p>
+          <w:p>
+            <w:pPr>
+              <w:pStyle w:val="E-Code"/>
+              <w:rPr>
+                <w:rFonts w:cs="Times New Roman"/>
+              </w:rPr>
+            </w:pPr>
+          </w:p>
+          <w:p>
+            <w:pPr>
+              <w:pStyle w:val="E-Code"/>
+              <w:rPr>
+                <w:rFonts w:cs="Times New Roman"/>
+              </w:rPr>
+            </w:pPr>
+            <w:r>
+              <w:rPr>
+                <w:rFonts w:cs="Times New Roman"/>
+              </w:rPr>
+              <w:t xml:space="preserve">  </w:t>
+            </w:r>
+            <w:proofErr w:type="gramStart"/>
+            <w:r>
+              <w:rPr>
+                <w:rFonts w:cs="Times New Roman"/>
+              </w:rPr>
+              <w:t>constructor(</w:t>
+            </w:r>
+            <w:proofErr w:type="gramEnd"/>
+            <w:r>
+              <w:rPr>
+                <w:rStyle w:val="E-CodeGrasCar"/>
+              </w:rPr>
+              <w:t>fb: FormBuilder</w:t>
+            </w:r>
+            <w:r>
+              <w:t>, private router: Router, …</w:t>
+            </w:r>
+            <w:r>
+              <w:rPr>
+                <w:rFonts w:cs="Times New Roman"/>
+              </w:rPr>
+              <w:t>) {</w:t>
+            </w:r>
+          </w:p>
+          <w:p>
+            <w:pPr>
+              <w:pStyle w:val="E-Code"/>
+              <w:rPr>
+                <w:rFonts w:cs="Times New Roman"/>
+              </w:rPr>
+            </w:pPr>
+          </w:p>
+          <w:p>
+            <w:pPr>
+              <w:pStyle w:val="E-Code"/>
+              <w:rPr>
+                <w:rFonts w:cs="Times New Roman"/>
+                <w:i/>
+              </w:rPr>
+            </w:pPr>
+            <w:r>
+              <w:rPr>
+                <w:rFonts w:cs="Times New Roman"/>
+                <w:i/>
+              </w:rPr>
+              <w:t xml:space="preserve">    //Création des controles</w:t>
+            </w:r>
+          </w:p>
+          <w:p>
+            <w:pPr>
+              <w:pStyle w:val="E-Code"/>
+              <w:rPr>
+                <w:rFonts w:cs="Times New Roman"/>
+              </w:rPr>
+            </w:pPr>
+            <w:r>
+              <w:rPr>
+                <w:rFonts w:cs="Times New Roman"/>
+              </w:rPr>
+              <w:t xml:space="preserve">    this.emailCtrl = </w:t>
+            </w:r>
+            <w:proofErr w:type="gramStart"/>
+            <w:r>
+              <w:rPr>
+                <w:rFonts w:cs="Times New Roman"/>
+              </w:rPr>
+              <w:t>fb.control(</w:t>
+            </w:r>
+            <w:proofErr w:type="gramEnd"/>
+            <w:r>
+              <w:rPr>
+                <w:rStyle w:val="E-CodeGrasCar"/>
+              </w:rPr>
+              <w:t>''</w:t>
+            </w:r>
+            <w:r>
+              <w:rPr>
+                <w:rFonts w:cs="Times New Roman"/>
+              </w:rPr>
+              <w:t>, [Validators.email, Validators.required]);</w:t>
+            </w:r>
+          </w:p>
+          <w:p>
+            <w:pPr>
+              <w:pStyle w:val="E-Code"/>
+              <w:rPr>
+                <w:rFonts w:cs="Times New Roman"/>
+              </w:rPr>
+            </w:pPr>
+            <w:r>
+              <w:rPr>
+                <w:rFonts w:cs="Times New Roman"/>
+              </w:rPr>
+              <w:t xml:space="preserve">    this.passwordCtrl= </w:t>
+            </w:r>
+            <w:proofErr w:type="gramStart"/>
+            <w:r>
+              <w:rPr>
+                <w:rFonts w:cs="Times New Roman"/>
+              </w:rPr>
+              <w:t>fb.control(</w:t>
+            </w:r>
+            <w:proofErr w:type="gramEnd"/>
+            <w:r>
+              <w:rPr>
+                <w:rStyle w:val="E-CodeGrasCar"/>
+              </w:rPr>
+              <w:t>''</w:t>
+            </w:r>
+            <w:r>
+              <w:rPr>
+                <w:rFonts w:cs="Times New Roman"/>
+              </w:rPr>
+              <w:t>, [Validators.required, isPrefixValidator]);</w:t>
+            </w:r>
+            <w:r>
+              <w:rPr>
+                <w:rFonts w:cs="Times New Roman"/>
+              </w:rPr>
+              <w:tab/>
+            </w:r>
+            <w:r>
+              <w:rPr>
+                <w:rFonts w:cs="Times New Roman"/>
+              </w:rPr>
+              <w:tab/>
+            </w:r>
+            <w:r>
+              <w:rPr>
+                <w:rFonts w:cs="Times New Roman"/>
+              </w:rPr>
+              <w:tab/>
+            </w:r>
+            <w:r>
+              <w:rPr>
+                <w:rFonts w:cs="Times New Roman"/>
+              </w:rPr>
+              <w:tab/>
+            </w:r>
+            <w:r>
+              <w:rPr>
+                <w:rFonts w:cs="Times New Roman"/>
+              </w:rPr>
+              <w:tab/>
+            </w:r>
+            <w:r>
+              <w:rPr>
+                <w:rFonts w:cs="Times New Roman"/>
+                <w:i/>
+              </w:rPr>
+              <w:t>voir validator personnalisé : ↑</w:t>
+            </w:r>
+          </w:p>
+          <w:p>
+            <w:pPr>
+              <w:pStyle w:val="E-Code"/>
+              <w:rPr>
+                <w:rFonts w:cs="Times New Roman"/>
+              </w:rPr>
+            </w:pPr>
+          </w:p>
+          <w:p>
+            <w:pPr>
+              <w:pStyle w:val="E-Code"/>
+              <w:rPr>
+                <w:rFonts w:cs="Times New Roman"/>
+                <w:i/>
+              </w:rPr>
+            </w:pPr>
+            <w:r>
+              <w:rPr>
+                <w:rFonts w:cs="Times New Roman"/>
+                <w:i/>
+              </w:rPr>
+              <w:t xml:space="preserve">    //Création du groupe</w:t>
+            </w:r>
+          </w:p>
+          <w:p>
+            <w:pPr>
+              <w:pStyle w:val="E-Code"/>
+              <w:rPr>
+                <w:rFonts w:cs="Times New Roman"/>
+              </w:rPr>
+            </w:pPr>
+            <w:r>
+              <w:rPr>
+                <w:rFonts w:cs="Times New Roman"/>
+              </w:rPr>
+              <w:t xml:space="preserve">    this.userForm = </w:t>
+            </w:r>
+            <w:proofErr w:type="gramStart"/>
+            <w:r>
+              <w:rPr>
+                <w:rFonts w:cs="Times New Roman"/>
+              </w:rPr>
+              <w:t>fb.group({</w:t>
+            </w:r>
+            <w:proofErr w:type="gramEnd"/>
+          </w:p>
+          <w:p>
+            <w:pPr>
+              <w:pStyle w:val="E-Code"/>
+              <w:rPr>
+                <w:rFonts w:cs="Times New Roman"/>
+              </w:rPr>
+            </w:pPr>
+            <w:r>
+              <w:rPr>
+                <w:rFonts w:cs="Times New Roman"/>
+              </w:rPr>
+              <w:t xml:space="preserve">      email: this.emailCtrl,</w:t>
+            </w:r>
+          </w:p>
+          <w:p>
+            <w:pPr>
+              <w:pStyle w:val="E-Code"/>
+              <w:rPr>
+                <w:rFonts w:cs="Times New Roman"/>
+              </w:rPr>
+            </w:pPr>
+            <w:r>
+              <w:rPr>
+                <w:rFonts w:cs="Times New Roman"/>
+              </w:rPr>
+              <w:t xml:space="preserve">      password: this.passwordCtrl</w:t>
+            </w:r>
+          </w:p>
+          <w:p>
+            <w:pPr>
+              <w:pStyle w:val="E-Code"/>
+              <w:rPr>
+                <w:rFonts w:cs="Times New Roman"/>
+              </w:rPr>
+            </w:pPr>
+            <w:r>
+              <w:rPr>
+                <w:rFonts w:cs="Times New Roman"/>
+              </w:rPr>
+              <w:t xml:space="preserve">    });</w:t>
+            </w:r>
+          </w:p>
+          <w:p>
+            <w:pPr>
+              <w:pStyle w:val="E-Code"/>
+              <w:rPr>
+                <w:rFonts w:cs="Times New Roman"/>
+              </w:rPr>
+            </w:pPr>
+            <w:r>
+              <w:rPr>
+                <w:rFonts w:cs="Times New Roman"/>
+              </w:rPr>
+              <w:t xml:space="preserve">  }</w:t>
+            </w:r>
+          </w:p>
+          <w:p>
+            <w:pPr>
+              <w:pStyle w:val="E-Code"/>
+              <w:rPr>
+                <w:rFonts w:cs="Times New Roman"/>
+              </w:rPr>
+            </w:pPr>
+          </w:p>
+          <w:p>
+            <w:pPr>
+              <w:pStyle w:val="E-Code"/>
+              <w:rPr>
+                <w:rFonts w:cs="Times New Roman"/>
+              </w:rPr>
+            </w:pPr>
+            <w:r>
+              <w:rPr>
+                <w:rFonts w:cs="Times New Roman"/>
+              </w:rPr>
+              <w:t xml:space="preserve">  </w:t>
+            </w:r>
+            <w:proofErr w:type="gramStart"/>
+            <w:r>
+              <w:rPr>
+                <w:rFonts w:cs="Times New Roman"/>
+              </w:rPr>
+              <w:t>handleClear(</w:t>
+            </w:r>
+            <w:proofErr w:type="gramEnd"/>
+            <w:r>
+              <w:rPr>
+                <w:rFonts w:cs="Times New Roman"/>
+              </w:rPr>
+              <w:t>) {</w:t>
+            </w:r>
+          </w:p>
+          <w:p>
+            <w:pPr>
+              <w:pStyle w:val="E-Code"/>
+              <w:rPr>
+                <w:rFonts w:cs="Times New Roman"/>
+              </w:rPr>
+            </w:pPr>
+            <w:r>
+              <w:rPr>
+                <w:rFonts w:cs="Times New Roman"/>
+              </w:rPr>
+              <w:t xml:space="preserve">    </w:t>
+            </w:r>
+            <w:proofErr w:type="gramStart"/>
+            <w:r>
+              <w:rPr>
+                <w:rFonts w:cs="Times New Roman"/>
+              </w:rPr>
+              <w:t>this.emailCtrl.setValue(</w:t>
+            </w:r>
+            <w:proofErr w:type="gramEnd"/>
+            <w:r>
+              <w:rPr>
+                <w:rFonts w:cs="Times New Roman"/>
+              </w:rPr>
+              <w:t>'');</w:t>
+            </w:r>
+          </w:p>
+          <w:p>
+            <w:pPr>
+              <w:pStyle w:val="E-Code"/>
+              <w:rPr>
+                <w:rFonts w:cs="Times New Roman"/>
+              </w:rPr>
+            </w:pPr>
+            <w:r>
+              <w:rPr>
+                <w:rFonts w:cs="Times New Roman"/>
+              </w:rPr>
+              <w:t xml:space="preserve">    </w:t>
+            </w:r>
+            <w:proofErr w:type="gramStart"/>
+            <w:r>
+              <w:rPr>
+                <w:rFonts w:cs="Times New Roman"/>
+              </w:rPr>
+              <w:t>this.passwordCtrl.setValue(</w:t>
+            </w:r>
+            <w:proofErr w:type="gramEnd"/>
+            <w:r>
+              <w:rPr>
+                <w:rFonts w:cs="Times New Roman"/>
+              </w:rPr>
+              <w:t>'');</w:t>
+            </w:r>
+          </w:p>
+          <w:p>
+            <w:pPr>
+              <w:pStyle w:val="E-Code"/>
+              <w:rPr>
+                <w:rFonts w:cs="Times New Roman"/>
+              </w:rPr>
+            </w:pPr>
+            <w:r>
+              <w:rPr>
+                <w:rFonts w:cs="Times New Roman"/>
+              </w:rPr>
               <w:lastRenderedPageBreak/>
-              <w:t>@...</w:t>
-            </w:r>
-          </w:p>
-          <w:p>
-            <w:pPr>
-              <w:pStyle w:val="E-Code"/>
-              <w:rPr>
-                <w:rFonts w:cs="Times New Roman"/>
-              </w:rPr>
-            </w:pPr>
-            <w:r>
-              <w:rPr>
-                <w:rFonts w:cs="Times New Roman"/>
-              </w:rPr>
-              <w:t>export class CodeFormComponent {</w:t>
-            </w:r>
-          </w:p>
-          <w:p>
-            <w:pPr>
-              <w:pStyle w:val="E-Code"/>
-              <w:rPr>
-                <w:rFonts w:cs="Times New Roman"/>
-              </w:rPr>
-            </w:pPr>
-          </w:p>
-          <w:p>
-            <w:pPr>
-              <w:pStyle w:val="E-Code"/>
-              <w:rPr>
-                <w:rFonts w:cs="Times New Roman"/>
-              </w:rPr>
-            </w:pPr>
-            <w:r>
-              <w:rPr>
-                <w:rFonts w:cs="Times New Roman"/>
-              </w:rPr>
-              <w:t xml:space="preserve">  emailCtrl: FormControl;</w:t>
-            </w:r>
-          </w:p>
-          <w:p>
-            <w:pPr>
-              <w:pStyle w:val="E-Code"/>
-              <w:rPr>
-                <w:rFonts w:cs="Times New Roman"/>
-              </w:rPr>
-            </w:pPr>
-            <w:r>
-              <w:rPr>
-                <w:rFonts w:cs="Times New Roman"/>
-              </w:rPr>
-              <w:t xml:space="preserve">  passwordCtrl: FormControl;</w:t>
-            </w:r>
-          </w:p>
-          <w:p>
-            <w:pPr>
-              <w:pStyle w:val="E-Code"/>
-              <w:rPr>
-                <w:rFonts w:cs="Times New Roman"/>
-              </w:rPr>
-            </w:pPr>
-            <w:r>
-              <w:rPr>
-                <w:rFonts w:cs="Times New Roman"/>
-              </w:rPr>
-              <w:t xml:space="preserve">  userForm: FormGroup;</w:t>
-            </w:r>
-          </w:p>
-          <w:p>
-            <w:pPr>
-              <w:pStyle w:val="E-Code"/>
-              <w:rPr>
-                <w:rFonts w:cs="Times New Roman"/>
-              </w:rPr>
-            </w:pPr>
-          </w:p>
-          <w:p>
-            <w:pPr>
-              <w:pStyle w:val="E-Code"/>
-              <w:rPr>
-                <w:rFonts w:cs="Times New Roman"/>
-              </w:rPr>
-            </w:pPr>
-            <w:r>
-              <w:rPr>
-                <w:rFonts w:cs="Times New Roman"/>
-              </w:rPr>
-              <w:t xml:space="preserve">  </w:t>
-            </w:r>
-            <w:proofErr w:type="gramStart"/>
-            <w:r>
-              <w:rPr>
-                <w:rFonts w:cs="Times New Roman"/>
-              </w:rPr>
-              <w:t>constructor(</w:t>
-            </w:r>
-            <w:proofErr w:type="gramEnd"/>
-            <w:r>
-              <w:rPr>
-                <w:rStyle w:val="E-CodeGrasCar"/>
-              </w:rPr>
-              <w:t>fb: FormBuilder</w:t>
-            </w:r>
-            <w:r>
-              <w:t>, private router: Router, …</w:t>
-            </w:r>
-            <w:r>
-              <w:rPr>
-                <w:rFonts w:cs="Times New Roman"/>
-              </w:rPr>
-              <w:t>) {</w:t>
-            </w:r>
-          </w:p>
-          <w:p>
-            <w:pPr>
-              <w:pStyle w:val="E-Code"/>
-              <w:rPr>
-                <w:rFonts w:cs="Times New Roman"/>
-              </w:rPr>
-            </w:pPr>
-          </w:p>
-          <w:p>
-            <w:pPr>
-              <w:pStyle w:val="E-Code"/>
-              <w:rPr>
-                <w:rFonts w:cs="Times New Roman"/>
-                <w:i/>
-              </w:rPr>
-            </w:pPr>
-            <w:r>
-              <w:rPr>
-                <w:rFonts w:cs="Times New Roman"/>
-                <w:i/>
-              </w:rPr>
-              <w:t xml:space="preserve">    //Création des controles</w:t>
-            </w:r>
-          </w:p>
-          <w:p>
-            <w:pPr>
-              <w:pStyle w:val="E-Code"/>
-              <w:rPr>
-                <w:rFonts w:cs="Times New Roman"/>
-              </w:rPr>
-            </w:pPr>
-            <w:r>
-              <w:rPr>
-                <w:rFonts w:cs="Times New Roman"/>
-              </w:rPr>
-              <w:t xml:space="preserve">    this.emailCtrl = </w:t>
-            </w:r>
-            <w:proofErr w:type="gramStart"/>
-            <w:r>
-              <w:rPr>
-                <w:rFonts w:cs="Times New Roman"/>
-              </w:rPr>
-              <w:t>fb.control(</w:t>
-            </w:r>
-            <w:proofErr w:type="gramEnd"/>
-            <w:r>
-              <w:rPr>
-                <w:rStyle w:val="E-CodeGrasCar"/>
-              </w:rPr>
-              <w:t>''</w:t>
-            </w:r>
-            <w:r>
-              <w:rPr>
-                <w:rFonts w:cs="Times New Roman"/>
-              </w:rPr>
-              <w:t>, [Validators.email, Validators.required]);</w:t>
-            </w:r>
-          </w:p>
-          <w:p>
-            <w:pPr>
-              <w:pStyle w:val="E-Code"/>
-              <w:rPr>
-                <w:rFonts w:cs="Times New Roman"/>
-              </w:rPr>
-            </w:pPr>
-            <w:r>
-              <w:rPr>
-                <w:rFonts w:cs="Times New Roman"/>
-              </w:rPr>
-              <w:t xml:space="preserve">    this.passwordCtrl= </w:t>
-            </w:r>
-            <w:proofErr w:type="gramStart"/>
-            <w:r>
-              <w:rPr>
-                <w:rFonts w:cs="Times New Roman"/>
-              </w:rPr>
-              <w:t>fb.control(</w:t>
-            </w:r>
-            <w:proofErr w:type="gramEnd"/>
-            <w:r>
-              <w:rPr>
-                <w:rStyle w:val="E-CodeGrasCar"/>
-              </w:rPr>
-              <w:t>''</w:t>
-            </w:r>
-            <w:r>
-              <w:rPr>
-                <w:rFonts w:cs="Times New Roman"/>
-              </w:rPr>
-              <w:t>, [Validators.required, isPrefixValidator]);</w:t>
-            </w:r>
-            <w:r>
-              <w:rPr>
-                <w:rFonts w:cs="Times New Roman"/>
-              </w:rPr>
-              <w:tab/>
-            </w:r>
-            <w:r>
-              <w:rPr>
-                <w:rFonts w:cs="Times New Roman"/>
-              </w:rPr>
-              <w:tab/>
-            </w:r>
-            <w:r>
-              <w:rPr>
-                <w:rFonts w:cs="Times New Roman"/>
-              </w:rPr>
-              <w:tab/>
-            </w:r>
-            <w:r>
-              <w:rPr>
-                <w:rFonts w:cs="Times New Roman"/>
-              </w:rPr>
-              <w:tab/>
-            </w:r>
-            <w:r>
-              <w:rPr>
-                <w:rFonts w:cs="Times New Roman"/>
-              </w:rPr>
-              <w:tab/>
-            </w:r>
-            <w:r>
-              <w:rPr>
-                <w:rFonts w:cs="Times New Roman"/>
-                <w:i/>
-              </w:rPr>
-              <w:t>voir validator personnalisé : ↑</w:t>
-            </w:r>
-          </w:p>
-          <w:p>
-            <w:pPr>
-              <w:pStyle w:val="E-Code"/>
-              <w:rPr>
-                <w:rFonts w:cs="Times New Roman"/>
-              </w:rPr>
-            </w:pPr>
-          </w:p>
-          <w:p>
-            <w:pPr>
-              <w:pStyle w:val="E-Code"/>
-              <w:rPr>
-                <w:rFonts w:cs="Times New Roman"/>
-                <w:i/>
-              </w:rPr>
-            </w:pPr>
-            <w:r>
-              <w:rPr>
-                <w:rFonts w:cs="Times New Roman"/>
-                <w:i/>
-              </w:rPr>
-              <w:t xml:space="preserve">    //Création du groupe</w:t>
-            </w:r>
-          </w:p>
-          <w:p>
-            <w:pPr>
-              <w:pStyle w:val="E-Code"/>
-              <w:rPr>
-                <w:rFonts w:cs="Times New Roman"/>
-              </w:rPr>
-            </w:pPr>
-            <w:r>
-              <w:rPr>
-                <w:rFonts w:cs="Times New Roman"/>
-              </w:rPr>
-              <w:t xml:space="preserve">    this.userForm = </w:t>
-            </w:r>
-            <w:proofErr w:type="gramStart"/>
-            <w:r>
-              <w:rPr>
-                <w:rFonts w:cs="Times New Roman"/>
-              </w:rPr>
-              <w:t>fb.group({</w:t>
-            </w:r>
-            <w:proofErr w:type="gramEnd"/>
-          </w:p>
-          <w:p>
-            <w:pPr>
-              <w:pStyle w:val="E-Code"/>
-              <w:rPr>
-                <w:rFonts w:cs="Times New Roman"/>
-              </w:rPr>
-            </w:pPr>
-            <w:r>
-              <w:rPr>
-                <w:rFonts w:cs="Times New Roman"/>
-              </w:rPr>
-              <w:t xml:space="preserve">      email: this.emailCtrl,</w:t>
-            </w:r>
-          </w:p>
-          <w:p>
-            <w:pPr>
-              <w:pStyle w:val="E-Code"/>
-              <w:rPr>
-                <w:rFonts w:cs="Times New Roman"/>
-              </w:rPr>
-            </w:pPr>
-            <w:r>
-              <w:rPr>
-                <w:rFonts w:cs="Times New Roman"/>
-              </w:rPr>
-              <w:t xml:space="preserve">      password: this.passwordCtrl</w:t>
-            </w:r>
-          </w:p>
-          <w:p>
-            <w:pPr>
-              <w:pStyle w:val="E-Code"/>
-              <w:rPr>
-                <w:rFonts w:cs="Times New Roman"/>
-              </w:rPr>
-            </w:pPr>
-            <w:r>
-              <w:rPr>
-                <w:rFonts w:cs="Times New Roman"/>
-              </w:rPr>
-              <w:t xml:space="preserve">    });</w:t>
-            </w:r>
-          </w:p>
-          <w:p>
-            <w:pPr>
-              <w:pStyle w:val="E-Code"/>
-              <w:rPr>
-                <w:rFonts w:cs="Times New Roman"/>
-              </w:rPr>
-            </w:pPr>
-            <w:r>
-              <w:rPr>
-                <w:rFonts w:cs="Times New Roman"/>
-              </w:rPr>
-              <w:t xml:space="preserve">  }</w:t>
-            </w:r>
-          </w:p>
-          <w:p>
-            <w:pPr>
-              <w:pStyle w:val="E-Code"/>
-              <w:rPr>
-                <w:rFonts w:cs="Times New Roman"/>
-              </w:rPr>
-            </w:pPr>
-          </w:p>
-          <w:p>
-            <w:pPr>
-              <w:pStyle w:val="E-Code"/>
-              <w:rPr>
-                <w:rFonts w:cs="Times New Roman"/>
-              </w:rPr>
-            </w:pPr>
-            <w:r>
-              <w:rPr>
-                <w:rFonts w:cs="Times New Roman"/>
-              </w:rPr>
-              <w:t xml:space="preserve">  </w:t>
-            </w:r>
-            <w:proofErr w:type="gramStart"/>
-            <w:r>
-              <w:rPr>
-                <w:rFonts w:cs="Times New Roman"/>
-              </w:rPr>
-              <w:t>handleClear(</w:t>
-            </w:r>
-            <w:proofErr w:type="gramEnd"/>
-            <w:r>
-              <w:rPr>
-                <w:rFonts w:cs="Times New Roman"/>
-              </w:rPr>
-              <w:t>) {</w:t>
-            </w:r>
-          </w:p>
-          <w:p>
-            <w:pPr>
-              <w:pStyle w:val="E-Code"/>
-              <w:rPr>
-                <w:rFonts w:cs="Times New Roman"/>
-              </w:rPr>
-            </w:pPr>
-            <w:r>
-              <w:rPr>
-                <w:rFonts w:cs="Times New Roman"/>
-              </w:rPr>
-              <w:t xml:space="preserve">    </w:t>
-            </w:r>
-            <w:proofErr w:type="gramStart"/>
-            <w:r>
-              <w:rPr>
-                <w:rFonts w:cs="Times New Roman"/>
-              </w:rPr>
-              <w:t>this.emailCtrl.setValue(</w:t>
-            </w:r>
-            <w:proofErr w:type="gramEnd"/>
-            <w:r>
-              <w:rPr>
-                <w:rFonts w:cs="Times New Roman"/>
-              </w:rPr>
-              <w:t>'');</w:t>
-            </w:r>
-          </w:p>
-          <w:p>
-            <w:pPr>
-              <w:pStyle w:val="E-Code"/>
-              <w:rPr>
-                <w:rFonts w:cs="Times New Roman"/>
-              </w:rPr>
-            </w:pPr>
-            <w:r>
-              <w:rPr>
-                <w:rFonts w:cs="Times New Roman"/>
-              </w:rPr>
-              <w:t xml:space="preserve">    </w:t>
-            </w:r>
-            <w:proofErr w:type="gramStart"/>
-            <w:r>
-              <w:rPr>
-                <w:rFonts w:cs="Times New Roman"/>
-              </w:rPr>
-              <w:t>this.passwordCtrl.setValue(</w:t>
-            </w:r>
-            <w:proofErr w:type="gramEnd"/>
-            <w:r>
-              <w:rPr>
-                <w:rFonts w:cs="Times New Roman"/>
-              </w:rPr>
-              <w:t>'');</w:t>
-            </w:r>
-          </w:p>
-          <w:p>
-            <w:pPr>
-              <w:pStyle w:val="E-Code"/>
-              <w:rPr>
-                <w:rFonts w:cs="Times New Roman"/>
-              </w:rPr>
-            </w:pPr>
-            <w:r>
-              <w:rPr>
-                <w:rFonts w:cs="Times New Roman"/>
-              </w:rPr>
               <w:t xml:space="preserve">  }</w:t>
             </w:r>
           </w:p>
@@ -36379,7 +37011,6 @@
                     <w:ind w:left="209"/>
                   </w:pPr>
                   <w:r>
-                    <w:lastRenderedPageBreak/>
                     <w:t>.errors</w:t>
                   </w:r>
                 </w:p>
@@ -36584,7 +37215,6 @@
               <w:pStyle w:val="A-Important"/>
             </w:pPr>
             <w:r>
-              <w:lastRenderedPageBreak/>
               <w:t>Validator</w:t>
             </w:r>
           </w:p>
@@ -36752,6 +37382,7 @@
               <w:pStyle w:val="A-Important"/>
             </w:pPr>
             <w:r>
+              <w:lastRenderedPageBreak/>
               <w:t>Validator personnalisé</w:t>
             </w:r>
           </w:p>
@@ -37096,15 +37727,7 @@
                 <w:rFonts w:cs="Times New Roman"/>
                 <w:i/>
               </w:rPr>
-              <w:t xml:space="preserve">//l'erreur levée sera </w:t>
-            </w:r>
-            <w:r>
-              <w:rPr>
-                <w:rFonts w:cs="Times New Roman"/>
-                <w:i/>
-              </w:rPr>
-              <w:lastRenderedPageBreak/>
-              <w:t>"isPrefix"</w:t>
+              <w:t>//l'erreur levée sera "isPrefix"</w:t>
             </w:r>
           </w:p>
           <w:p>
@@ -37702,6 +38325,7 @@
               <w:rPr>
                 <w:rFonts w:cs="Times New Roman"/>
               </w:rPr>
+              <w:lastRenderedPageBreak/>
               <w:t>.input-angular {</w:t>
             </w:r>
           </w:p>
@@ -37978,6 +38602,7 @@
               <w:rPr>
                 <w:i/>
               </w:rPr>
+              <w:lastRenderedPageBreak/>
               <w:t xml:space="preserve">selon l'état, </w:t>
             </w:r>
             <w:r>
@@ -38016,6 +38641,7 @@
               <w:pStyle w:val="E-Code"/>
             </w:pPr>
             <w:r>
+              <w:lastRenderedPageBreak/>
               <w:t>.ng-pristine</w:t>
             </w:r>
           </w:p>
@@ -38055,6 +38681,7 @@
               <w:pStyle w:val="A-Important"/>
             </w:pPr>
             <w:r>
+              <w:lastRenderedPageBreak/>
               <w:t>evt clavier</w:t>
             </w:r>
           </w:p>
@@ -38365,11 +38992,7 @@
               <w:pStyle w:val="A-Important"/>
             </w:pPr>
             <w:r>
-              <w:t xml:space="preserve">controles sur </w:t>
-            </w:r>
-            <w:r>
-              <w:lastRenderedPageBreak/>
-              <w:t>les formGroup</w:t>
+              <w:t>controles sur les formGroup</w:t>
             </w:r>
           </w:p>
         </w:tc>
@@ -38426,7 +39049,6 @@
               <w:pStyle w:val="A-Important"/>
             </w:pPr>
             <w:r>
-              <w:lastRenderedPageBreak/>
               <w:t>.</w:t>
             </w:r>
             <w:proofErr w:type="gramStart"/>
@@ -38998,6 +39620,7 @@
           </w:tcPr>
           <w:p>
             <w:r>
+              <w:lastRenderedPageBreak/>
               <w:t xml:space="preserve">lier le paramètre d'un validator personnalisé avec la valeur d'une variable : </w:t>
             </w:r>
             <w:r>
@@ -39014,6 +39637,7 @@
               </w:rPr>
             </w:pPr>
             <w:r>
+              <w:lastRenderedPageBreak/>
               <w:t xml:space="preserve">lier le paramètre d'un validator personnalisé avec la valeur d'un autre champ contrôlé par un autre validateur : </w:t>
             </w:r>
             <w:r>
@@ -39036,6 +39660,7 @@
               <w:rPr>
                 <w:rStyle w:val="C-RemarqueCar"/>
               </w:rPr>
+              <w:lastRenderedPageBreak/>
               <w:t>Rq:</w:t>
             </w:r>
             <w:r>
@@ -39043,6 +39668,7 @@
             </w:r>
             <w:proofErr w:type="gramStart"/>
             <w:r>
+              <w:lastRenderedPageBreak/>
               <w:t>ngOnChange(</w:t>
             </w:r>
             <w:proofErr w:type="gramEnd"/>
@@ -39573,7 +40199,6 @@
                 <w:rFonts w:cs="Times New Roman"/>
                 <w:color w:val="00B050"/>
               </w:rPr>
-              <w:lastRenderedPageBreak/>
               <w:t xml:space="preserve">   </w:t>
             </w:r>
             <w:proofErr w:type="gramStart"/>
@@ -39660,7 +40285,6 @@
               <w:pStyle w:val="A-Important"/>
             </w:pPr>
             <w:r>
-              <w:lastRenderedPageBreak/>
               <w:t>FormArray</w:t>
             </w:r>
           </w:p>
@@ -41039,10 +41663,343 @@
               <w:rPr>
                 <w:rStyle w:val="E-CodeGrasCar"/>
               </w:rPr>
-              <w:t>[formGroup]</w:t>
+              <w:t>[formGroup</w:t>
+            </w:r>
+            <w:r>
+              <w:rPr>
+                <w:rStyle w:val="E-CodeGrasCar"/>
+              </w:rPr>
+              <w:t>Name</w:t>
+            </w:r>
+            <w:r>
+              <w:rPr>
+                <w:rStyle w:val="E-CodeGrasCar"/>
+              </w:rPr>
+              <w:t>]</w:t>
             </w:r>
             <w:r>
               <w:t>="</w:t>
+            </w:r>
+            <w:r>
+              <w:rPr>
+                <w:rStyle w:val="E-CodeGrasCar"/>
+              </w:rPr>
+              <w:t>i</w:t>
+            </w:r>
+            <w:r>
+              <w:t>"&gt;</w:t>
+            </w:r>
+          </w:p>
+          <w:p>
+            <w:pPr>
+              <w:pStyle w:val="E-Code"/>
+            </w:pPr>
+            <w:r>
+              <w:t xml:space="preserve">                    &lt;td</w:t>
+            </w:r>
+            <w:r>
+              <w:t>&gt;</w:t>
+            </w:r>
+          </w:p>
+          <w:p>
+            <w:pPr>
+              <w:pStyle w:val="E-Code"/>
+            </w:pPr>
+            <w:r>
+              <w:t xml:space="preserve">                        &lt;input type="text" class="form-control" </w:t>
+            </w:r>
+            <w:r>
+              <w:rPr>
+                <w:rStyle w:val="E-CodeGrasCar"/>
+              </w:rPr>
+              <w:t>formControlName</w:t>
+            </w:r>
+            <w:r>
+              <w:t>="</w:t>
+            </w:r>
+            <w:r>
+              <w:rPr>
+                <w:b/>
+                <w:color w:val="008000"/>
+              </w:rPr>
+              <w:t>nom</w:t>
+            </w:r>
+            <w:r>
+              <w:t>" /&gt;</w:t>
+            </w:r>
+          </w:p>
+          <w:p>
+            <w:pPr>
+              <w:pStyle w:val="E-Code"/>
+            </w:pPr>
+            <w:r>
+              <w:t xml:space="preserve">                    &lt;/td&gt;</w:t>
+            </w:r>
+          </w:p>
+          <w:p>
+            <w:pPr>
+              <w:pStyle w:val="E-Code"/>
+            </w:pPr>
+            <w:r>
+              <w:t xml:space="preserve">                    &lt;td&gt;</w:t>
+            </w:r>
+          </w:p>
+          <w:p>
+            <w:pPr>
+              <w:pStyle w:val="E-Code"/>
+            </w:pPr>
+            <w:r>
+              <w:t xml:space="preserve">                        &lt;input type="text" class="form-control" </w:t>
+            </w:r>
+            <w:r>
+              <w:rPr>
+                <w:rStyle w:val="E-CodeGrasCar"/>
+              </w:rPr>
+              <w:t>formControlName</w:t>
+            </w:r>
+            <w:r>
+              <w:t>="</w:t>
+            </w:r>
+            <w:r>
+              <w:rPr>
+                <w:b/>
+                <w:color w:val="008000"/>
+              </w:rPr>
+              <w:t>quantite</w:t>
+            </w:r>
+            <w:r>
+              <w:t>" /&gt;</w:t>
+            </w:r>
+          </w:p>
+          <w:p>
+            <w:pPr>
+              <w:pStyle w:val="E-Code"/>
+            </w:pPr>
+            <w:r>
+              <w:t xml:space="preserve">                    &lt;/td&gt;</w:t>
+            </w:r>
+          </w:p>
+          <w:p>
+            <w:pPr>
+              <w:pStyle w:val="E-Code"/>
+            </w:pPr>
+            <w:r>
+              <w:t xml:space="preserve">                    &lt;td</w:t>
+            </w:r>
+            <w:r>
+              <w:t>&gt;</w:t>
+            </w:r>
+          </w:p>
+          <w:p>
+            <w:pPr>
+              <w:pStyle w:val="E-Code"/>
+            </w:pPr>
+            <w:r>
+              <w:t xml:space="preserve">                        &lt;input type="text" class="form-control" </w:t>
+            </w:r>
+            <w:r>
+              <w:rPr>
+                <w:rStyle w:val="E-CodeGrasCar"/>
+              </w:rPr>
+              <w:t>formControlName</w:t>
+            </w:r>
+            <w:r>
+              <w:t>="</w:t>
+            </w:r>
+            <w:r>
+              <w:rPr>
+                <w:b/>
+                <w:color w:val="008000"/>
+              </w:rPr>
+              <w:t>unite</w:t>
+            </w:r>
+            <w:r>
+              <w:t>" /&gt;</w:t>
+            </w:r>
+          </w:p>
+          <w:p>
+            <w:pPr>
+              <w:pStyle w:val="E-Code"/>
+            </w:pPr>
+            <w:r>
+              <w:t xml:space="preserve">                    &lt;/td&gt;</w:t>
+            </w:r>
+          </w:p>
+          <w:p>
+            <w:pPr>
+              <w:pStyle w:val="E-Code"/>
+            </w:pPr>
+            <w:r>
+              <w:t xml:space="preserve">                &lt;/div&gt;</w:t>
+            </w:r>
+          </w:p>
+          <w:p>
+            <w:pPr>
+              <w:pStyle w:val="E-Code"/>
+            </w:pPr>
+            <w:r>
+              <w:t xml:space="preserve">            &lt;/tr&gt;</w:t>
+            </w:r>
+          </w:p>
+          <w:p>
+            <w:pPr>
+              <w:pStyle w:val="E-Code"/>
+            </w:pPr>
+            <w:r>
+              <w:t xml:space="preserve">            &lt;tr</w:t>
+            </w:r>
+            <w:r>
+              <w:t>&gt;</w:t>
+            </w:r>
+          </w:p>
+          <w:p>
+            <w:pPr>
+              <w:pStyle w:val="E-Code"/>
+            </w:pPr>
+            <w:r>
+              <w:t xml:space="preserve">                &lt;td colspan="3</w:t>
+            </w:r>
+            <w:r>
+              <w:t>"&gt;</w:t>
+            </w:r>
+          </w:p>
+          <w:p>
+            <w:pPr>
+              <w:pStyle w:val="E-Code"/>
+            </w:pPr>
+            <w:r>
+              <w:t xml:space="preserve">                    &lt;button type="button" (click)="</w:t>
+            </w:r>
+            <w:proofErr w:type="gramStart"/>
+            <w:r>
+              <w:t>onAddIngredient(</w:t>
+            </w:r>
+            <w:proofErr w:type="gramEnd"/>
+            <w:r>
+              <w:t xml:space="preserve">)"&gt;Ajouter un </w:t>
+            </w:r>
+            <w:r>
+              <w:t>ingrédient</w:t>
+            </w:r>
+            <w:r>
+              <w:t>&lt;/button&gt;</w:t>
+            </w:r>
+          </w:p>
+          <w:p>
+            <w:pPr>
+              <w:pStyle w:val="E-Code"/>
+            </w:pPr>
+            <w:r>
+              <w:t xml:space="preserve">                &lt;/td&gt;</w:t>
+            </w:r>
+          </w:p>
+          <w:p>
+            <w:pPr>
+              <w:pStyle w:val="E-Code"/>
+            </w:pPr>
+            <w:r>
+              <w:t xml:space="preserve">            &lt;/tr&gt;</w:t>
+            </w:r>
+          </w:p>
+          <w:p>
+            <w:pPr>
+              <w:pStyle w:val="E-Code"/>
+            </w:pPr>
+            <w:r>
+              <w:t xml:space="preserve">        &lt;/table&gt;</w:t>
+            </w:r>
+          </w:p>
+          <w:p>
+            <w:pPr>
+              <w:pStyle w:val="E-Code"/>
+            </w:pPr>
+            <w:r>
+              <w:t xml:space="preserve">    &lt;/div&gt;</w:t>
+            </w:r>
+          </w:p>
+          <w:p>
+            <w:pPr>
+              <w:pStyle w:val="E-Code"/>
+            </w:pPr>
+            <w:r>
+              <w:t>&lt;/form</w:t>
+            </w:r>
+            <w:r>
+              <w:t>&gt;</w:t>
+            </w:r>
+          </w:p>
+          <w:p>
+            <w:pPr>
+              <w:pStyle w:val="E-Code"/>
+            </w:pPr>
+          </w:p>
+          <w:p>
+            <w:pPr>
+              <w:pStyle w:val="E-Code"/>
+              <w:jc w:val="center"/>
+            </w:pPr>
+            <w:r>
+              <w:t>----------------------------------------------</w:t>
+            </w:r>
+          </w:p>
+          <w:p>
+            <w:pPr>
+              <w:pStyle w:val="E-Code"/>
+            </w:pPr>
+            <w:proofErr w:type="gramStart"/>
+            <w:r>
+              <w:t>@Component(</w:t>
+            </w:r>
+            <w:proofErr w:type="gramEnd"/>
+            <w:r>
+              <w:t>{…})</w:t>
+            </w:r>
+          </w:p>
+          <w:p>
+            <w:pPr>
+              <w:pStyle w:val="E-Code"/>
+            </w:pPr>
+            <w:r>
+              <w:t>export class IngredientsFormulaireComponent implements OnInit {</w:t>
+            </w:r>
+          </w:p>
+          <w:p>
+            <w:pPr>
+              <w:pStyle w:val="E-Code"/>
+            </w:pPr>
+          </w:p>
+          <w:p>
+            <w:pPr>
+              <w:pStyle w:val="E-Code"/>
+            </w:pPr>
+            <w:r>
+              <w:t xml:space="preserve">  </w:t>
+            </w:r>
+            <w:proofErr w:type="gramStart"/>
+            <w:r>
+              <w:t>@Input()</w:t>
+            </w:r>
+            <w:proofErr w:type="gramEnd"/>
+          </w:p>
+          <w:p>
+            <w:pPr>
+              <w:pStyle w:val="E-Code"/>
+            </w:pPr>
+            <w:r>
+              <w:t xml:space="preserve">  ingredients: Array&lt;any&gt;;</w:t>
+            </w:r>
+          </w:p>
+          <w:p>
+            <w:pPr>
+              <w:pStyle w:val="E-Code"/>
+            </w:pPr>
+          </w:p>
+          <w:p>
+            <w:pPr>
+              <w:pStyle w:val="E-Code"/>
+            </w:pPr>
+            <w:r>
+              <w:t xml:space="preserve">  </w:t>
             </w:r>
             <w:r>
               <w:rPr>
@@ -41052,47 +42009,325 @@
               <w:t>ingredientsFormArray</w:t>
             </w:r>
             <w:r>
+              <w:t>: FormArray;</w:t>
+            </w:r>
+          </w:p>
+          <w:p>
+            <w:pPr>
+              <w:pStyle w:val="E-Code"/>
+            </w:pPr>
+            <w:r>
+              <w:t xml:space="preserve">  </w:t>
+            </w:r>
+            <w:r>
               <w:rPr>
                 <w:b/>
               </w:rPr>
-              <w:t>.controls</w:t>
-            </w:r>
+              <w:t>ingredientsForm</w:t>
+            </w:r>
+            <w:r>
+              <w:t>: FormGroup;</w:t>
+            </w:r>
+          </w:p>
+          <w:p>
+            <w:pPr>
+              <w:pStyle w:val="E-Code"/>
+            </w:pPr>
+          </w:p>
+          <w:p>
+            <w:pPr>
+              <w:pStyle w:val="E-Code"/>
+            </w:pPr>
+            <w:r>
+              <w:t xml:space="preserve">  </w:t>
+            </w:r>
+            <w:proofErr w:type="gramStart"/>
+            <w:r>
+              <w:t>constructor(</w:t>
+            </w:r>
+            <w:proofErr w:type="gramEnd"/>
+            <w:r>
+              <w:t>private fb: FormBuilder) {</w:t>
+            </w:r>
+          </w:p>
+          <w:p>
+            <w:pPr>
+              <w:pStyle w:val="E-Code"/>
+            </w:pPr>
+            <w:r>
+              <w:t xml:space="preserve">    this.</w:t>
+            </w:r>
+            <w:r>
+              <w:rPr>
+                <w:b/>
+                <w:color w:val="7030A0"/>
+              </w:rPr>
+              <w:t>ingredientsFormArray</w:t>
+            </w:r>
+            <w:r>
+              <w:t xml:space="preserve"> = </w:t>
+            </w:r>
+            <w:proofErr w:type="gramStart"/>
             <w:r>
               <w:rPr>
                 <w:rStyle w:val="E-CodeGrasCar"/>
               </w:rPr>
-              <w:t>[i]</w:t>
-            </w:r>
-            <w:r>
-              <w:t>"&gt;</w:t>
-            </w:r>
-          </w:p>
-          <w:p>
-            <w:pPr>
-              <w:pStyle w:val="E-Code"/>
-            </w:pPr>
-            <w:r>
-              <w:t xml:space="preserve">                    &lt;td</w:t>
-            </w:r>
-            <w:r>
-              <w:t>&gt;</w:t>
-            </w:r>
-          </w:p>
-          <w:p>
-            <w:pPr>
-              <w:pStyle w:val="E-Code"/>
-            </w:pPr>
-            <w:r>
-              <w:t xml:space="preserve">                        &lt;input type="text" class="form-control" </w:t>
+              <w:t>fb.array(</w:t>
+            </w:r>
+            <w:proofErr w:type="gramEnd"/>
+            <w:r>
+              <w:t>this.initIngregientsFormGroupList(this.ingredients)</w:t>
             </w:r>
             <w:r>
               <w:rPr>
                 <w:rStyle w:val="E-CodeGrasCar"/>
               </w:rPr>
-              <w:t>formControlName</w:t>
-            </w:r>
-            <w:r>
-              <w:t>="</w:t>
+              <w:t>)</w:t>
+            </w:r>
+            <w:r>
+              <w:t>;</w:t>
+            </w:r>
+          </w:p>
+          <w:p>
+            <w:pPr>
+              <w:pStyle w:val="E-Code"/>
+              <w:rPr>
+                <w:i/>
+              </w:rPr>
+            </w:pPr>
+            <w:r>
+              <w:tab/>
+            </w:r>
+            <w:r>
+              <w:tab/>
+            </w:r>
+            <w:r>
+              <w:tab/>
+            </w:r>
+            <w:r>
+              <w:tab/>
+            </w:r>
+            <w:r>
+              <w:tab/>
+            </w:r>
+            <w:r>
+              <w:tab/>
+            </w:r>
+            <w:r>
+              <w:rPr>
+                <w:i/>
+              </w:rPr>
+              <w:t>// ^ initialisation</w:t>
+            </w:r>
+            <w:r>
+              <w:rPr>
+                <w:i/>
+              </w:rPr>
+              <w:t xml:space="preserve"> ici</w:t>
+            </w:r>
+            <w:r>
+              <w:rPr>
+                <w:i/>
+              </w:rPr>
+              <w:t xml:space="preserve"> avec un </w:t>
+            </w:r>
+            <w:r>
+              <w:t>Array&lt;FormGroup&gt;</w:t>
+            </w:r>
+          </w:p>
+          <w:p>
+            <w:pPr>
+              <w:pStyle w:val="E-Code"/>
+            </w:pPr>
+            <w:r>
+              <w:t xml:space="preserve">    this.</w:t>
+            </w:r>
+            <w:r>
+              <w:rPr>
+                <w:b/>
+              </w:rPr>
+              <w:t>ingredientsForm</w:t>
+            </w:r>
+            <w:r>
+              <w:t xml:space="preserve"> = </w:t>
+            </w:r>
+            <w:proofErr w:type="gramStart"/>
+            <w:r>
+              <w:t>fb.group({</w:t>
+            </w:r>
+            <w:proofErr w:type="gramEnd"/>
+          </w:p>
+          <w:p>
+            <w:pPr>
+              <w:pStyle w:val="E-Code"/>
+            </w:pPr>
+            <w:r>
+              <w:t xml:space="preserve">      </w:t>
+            </w:r>
+            <w:r>
+              <w:rPr>
+                <w:b/>
+                <w:color w:val="0070C0"/>
+              </w:rPr>
+              <w:t>ingredients</w:t>
+            </w:r>
+            <w:r>
+              <w:t>: this.</w:t>
+            </w:r>
+            <w:r>
+              <w:rPr>
+                <w:b/>
+                <w:color w:val="7030A0"/>
+              </w:rPr>
+              <w:t>ingredientsFormArray</w:t>
+            </w:r>
+          </w:p>
+          <w:p>
+            <w:pPr>
+              <w:pStyle w:val="E-Code"/>
+            </w:pPr>
+            <w:r>
+              <w:t xml:space="preserve">    })</w:t>
+            </w:r>
+          </w:p>
+          <w:p>
+            <w:pPr>
+              <w:pStyle w:val="E-Code"/>
+            </w:pPr>
+            <w:r>
+              <w:t xml:space="preserve">  }</w:t>
+            </w:r>
+          </w:p>
+          <w:p>
+            <w:pPr>
+              <w:pStyle w:val="E-Code"/>
+            </w:pPr>
+          </w:p>
+          <w:p>
+            <w:pPr>
+              <w:pStyle w:val="E-Code"/>
+            </w:pPr>
+            <w:r>
+              <w:t xml:space="preserve">  </w:t>
+            </w:r>
+            <w:proofErr w:type="gramStart"/>
+            <w:r>
+              <w:t>initIngregientsFormGroupList(</w:t>
+            </w:r>
+            <w:proofErr w:type="gramEnd"/>
+            <w:r>
+              <w:t xml:space="preserve">ingredients: Array&lt;any&gt;): </w:t>
+            </w:r>
+            <w:r>
+              <w:rPr>
+                <w:rStyle w:val="E-CodeGrasCar"/>
+              </w:rPr>
+              <w:t>Array&lt;FormGroup&gt;</w:t>
+            </w:r>
+            <w:r>
+              <w:t xml:space="preserve"> {</w:t>
+            </w:r>
+          </w:p>
+          <w:p>
+            <w:pPr>
+              <w:pStyle w:val="E-Code"/>
+            </w:pPr>
+            <w:r>
+              <w:t xml:space="preserve">    const ingredientsFormGroupList = [];</w:t>
+            </w:r>
+          </w:p>
+          <w:p>
+            <w:pPr>
+              <w:pStyle w:val="E-Code"/>
+            </w:pPr>
+            <w:r>
+              <w:t xml:space="preserve">    for (let ingredient of ingredients) {</w:t>
+            </w:r>
+          </w:p>
+          <w:p>
+            <w:pPr>
+              <w:pStyle w:val="E-Code"/>
+            </w:pPr>
+            <w:r>
+              <w:t xml:space="preserve">      const nomCtrl = </w:t>
+            </w:r>
+            <w:proofErr w:type="gramStart"/>
+            <w:r>
+              <w:t>this.fb.control(</w:t>
+            </w:r>
+            <w:proofErr w:type="gramEnd"/>
+            <w:r>
+              <w:t>ingredient.nom, []);</w:t>
+            </w:r>
+          </w:p>
+          <w:p>
+            <w:pPr>
+              <w:pStyle w:val="E-Code"/>
+            </w:pPr>
+            <w:r>
+              <w:t xml:space="preserve">      const quantite</w:t>
+            </w:r>
+            <w:r>
+              <w:t xml:space="preserve">Ctrl = </w:t>
+            </w:r>
+            <w:proofErr w:type="gramStart"/>
+            <w:r>
+              <w:t>this.fb.control(</w:t>
+            </w:r>
+            <w:proofErr w:type="gramEnd"/>
+            <w:r>
+              <w:t>ingredient.quantite, []);</w:t>
+            </w:r>
+          </w:p>
+          <w:p>
+            <w:pPr>
+              <w:pStyle w:val="E-Code"/>
+            </w:pPr>
+            <w:r>
+              <w:t xml:space="preserve">      const unite</w:t>
+            </w:r>
+            <w:r>
+              <w:t xml:space="preserve">Ctrl = </w:t>
+            </w:r>
+            <w:proofErr w:type="gramStart"/>
+            <w:r>
+              <w:t>this.fb.control(</w:t>
+            </w:r>
+            <w:proofErr w:type="gramEnd"/>
+            <w:r>
+              <w:t>ingredient.unite, []);</w:t>
+            </w:r>
+          </w:p>
+          <w:p>
+            <w:pPr>
+              <w:pStyle w:val="E-Code"/>
+            </w:pPr>
+          </w:p>
+          <w:p>
+            <w:pPr>
+              <w:pStyle w:val="E-Code"/>
+            </w:pPr>
+            <w:r>
+              <w:t xml:space="preserve">      const ingredientForm = </w:t>
+            </w:r>
+            <w:proofErr w:type="gramStart"/>
+            <w:r>
+              <w:rPr>
+                <w:rStyle w:val="E-CodeGrasCar"/>
+              </w:rPr>
+              <w:t>this.fb.group(</w:t>
+            </w:r>
+            <w:r>
+              <w:t>{</w:t>
+            </w:r>
+            <w:proofErr w:type="gramEnd"/>
+          </w:p>
+          <w:p>
+            <w:pPr>
+              <w:pStyle w:val="E-Code"/>
+            </w:pPr>
+            <w:r>
+              <w:t xml:space="preserve">        </w:t>
             </w:r>
             <w:r>
               <w:rPr>
@@ -41102,40 +42337,15 @@
               <w:t>nom</w:t>
             </w:r>
             <w:r>
-              <w:t>" /&gt;</w:t>
-            </w:r>
-          </w:p>
-          <w:p>
-            <w:pPr>
-              <w:pStyle w:val="E-Code"/>
-            </w:pPr>
-            <w:r>
-              <w:t xml:space="preserve">                    &lt;/td&gt;</w:t>
-            </w:r>
-          </w:p>
-          <w:p>
-            <w:pPr>
-              <w:pStyle w:val="E-Code"/>
-            </w:pPr>
-            <w:r>
-              <w:t xml:space="preserve">                    &lt;td&gt;</w:t>
-            </w:r>
-          </w:p>
-          <w:p>
-            <w:pPr>
-              <w:pStyle w:val="E-Code"/>
-            </w:pPr>
-            <w:r>
-              <w:t xml:space="preserve">                        &lt;input type="text" class="form-control" </w:t>
-            </w:r>
-            <w:r>
-              <w:rPr>
-                <w:rStyle w:val="E-CodeGrasCar"/>
-              </w:rPr>
-              <w:t>formControlName</w:t>
-            </w:r>
-            <w:r>
-              <w:t>="</w:t>
+              <w:t>: nomCtrl,</w:t>
+            </w:r>
+          </w:p>
+          <w:p>
+            <w:pPr>
+              <w:pStyle w:val="E-Code"/>
+            </w:pPr>
+            <w:r>
+              <w:t xml:space="preserve">        </w:t>
             </w:r>
             <w:r>
               <w:rPr>
@@ -41145,43 +42355,18 @@
               <w:t>quantite</w:t>
             </w:r>
             <w:r>
-              <w:t>" /&gt;</w:t>
-            </w:r>
-          </w:p>
-          <w:p>
-            <w:pPr>
-              <w:pStyle w:val="E-Code"/>
-            </w:pPr>
-            <w:r>
-              <w:t xml:space="preserve">                    &lt;/td&gt;</w:t>
-            </w:r>
-          </w:p>
-          <w:p>
-            <w:pPr>
-              <w:pStyle w:val="E-Code"/>
-            </w:pPr>
-            <w:r>
-              <w:t xml:space="preserve">                    &lt;td</w:t>
-            </w:r>
-            <w:r>
-              <w:t>&gt;</w:t>
-            </w:r>
-          </w:p>
-          <w:p>
-            <w:pPr>
-              <w:pStyle w:val="E-Code"/>
-            </w:pPr>
-            <w:r>
-              <w:t xml:space="preserve">                        &lt;input type="text" class="form-control" </w:t>
-            </w:r>
-            <w:r>
-              <w:rPr>
-                <w:rStyle w:val="E-CodeGrasCar"/>
-              </w:rPr>
-              <w:t>formControlName</w:t>
-            </w:r>
-            <w:r>
-              <w:t>="</w:t>
+              <w:t>: quantite</w:t>
+            </w:r>
+            <w:r>
+              <w:t>Ctrl,</w:t>
+            </w:r>
+          </w:p>
+          <w:p>
+            <w:pPr>
+              <w:pStyle w:val="E-Code"/>
+            </w:pPr>
+            <w:r>
+              <w:t xml:space="preserve">        </w:t>
             </w:r>
             <w:r>
               <w:rPr>
@@ -41191,61 +42376,114 @@
               <w:t>unite</w:t>
             </w:r>
             <w:r>
-              <w:t>" /&gt;</w:t>
-            </w:r>
-          </w:p>
-          <w:p>
-            <w:pPr>
-              <w:pStyle w:val="E-Code"/>
-            </w:pPr>
-            <w:r>
-              <w:t xml:space="preserve">                    &lt;/td&gt;</w:t>
-            </w:r>
-          </w:p>
-          <w:p>
-            <w:pPr>
-              <w:pStyle w:val="E-Code"/>
-            </w:pPr>
-            <w:r>
-              <w:t xml:space="preserve">                &lt;/div&gt;</w:t>
-            </w:r>
-          </w:p>
-          <w:p>
-            <w:pPr>
-              <w:pStyle w:val="E-Code"/>
-            </w:pPr>
-            <w:r>
-              <w:t xml:space="preserve">            &lt;/tr&gt;</w:t>
-            </w:r>
-          </w:p>
-          <w:p>
-            <w:pPr>
-              <w:pStyle w:val="E-Code"/>
-            </w:pPr>
-            <w:r>
-              <w:t xml:space="preserve">            &lt;tr</w:t>
-            </w:r>
-            <w:r>
-              <w:t>&gt;</w:t>
-            </w:r>
-          </w:p>
-          <w:p>
-            <w:pPr>
-              <w:pStyle w:val="E-Code"/>
-            </w:pPr>
-            <w:r>
-              <w:t xml:space="preserve">                &lt;td colspan="3</w:t>
-            </w:r>
-            <w:r>
-              <w:t>"&gt;</w:t>
-            </w:r>
-          </w:p>
-          <w:p>
-            <w:pPr>
-              <w:pStyle w:val="E-Code"/>
-            </w:pPr>
-            <w:r>
-              <w:t xml:space="preserve">                    &lt;button type="button" (click)="</w:t>
+              <w:t>: unite</w:t>
+            </w:r>
+            <w:r>
+              <w:t>Ctrl</w:t>
+            </w:r>
+          </w:p>
+          <w:p>
+            <w:pPr>
+              <w:pStyle w:val="E-Code"/>
+            </w:pPr>
+            <w:r>
+              <w:t xml:space="preserve">      }</w:t>
+            </w:r>
+            <w:r>
+              <w:rPr>
+                <w:rStyle w:val="E-CodeGrasCar"/>
+              </w:rPr>
+              <w:t>)</w:t>
+            </w:r>
+            <w:r>
+              <w:t>;</w:t>
+            </w:r>
+          </w:p>
+          <w:p>
+            <w:pPr>
+              <w:pStyle w:val="E-Code"/>
+            </w:pPr>
+          </w:p>
+          <w:p>
+            <w:pPr>
+              <w:pStyle w:val="E-Code"/>
+            </w:pPr>
+            <w:r>
+              <w:t xml:space="preserve">      </w:t>
+            </w:r>
+            <w:proofErr w:type="gramStart"/>
+            <w:r>
+              <w:t>ingredientsFormGroupList.push(</w:t>
+            </w:r>
+            <w:proofErr w:type="gramEnd"/>
+            <w:r>
+              <w:t>ingredientForm);</w:t>
+            </w:r>
+          </w:p>
+          <w:p>
+            <w:pPr>
+              <w:pStyle w:val="E-Code"/>
+            </w:pPr>
+            <w:r>
+              <w:t xml:space="preserve">    }</w:t>
+            </w:r>
+          </w:p>
+          <w:p>
+            <w:pPr>
+              <w:pStyle w:val="E-Code"/>
+            </w:pPr>
+            <w:r>
+              <w:t xml:space="preserve">    return ingredientsFormGroupList;</w:t>
+            </w:r>
+          </w:p>
+          <w:p>
+            <w:pPr>
+              <w:pStyle w:val="E-Code"/>
+            </w:pPr>
+            <w:r>
+              <w:t xml:space="preserve">  }</w:t>
+            </w:r>
+          </w:p>
+          <w:p>
+            <w:pPr>
+              <w:pStyle w:val="E-Code"/>
+            </w:pPr>
+          </w:p>
+          <w:p>
+            <w:pPr>
+              <w:pStyle w:val="E-Code"/>
+            </w:pPr>
+            <w:r>
+              <w:t xml:space="preserve">  </w:t>
+            </w:r>
+            <w:proofErr w:type="gramStart"/>
+            <w:r>
+              <w:t>ngOnInit(</w:t>
+            </w:r>
+            <w:proofErr w:type="gramEnd"/>
+            <w:r>
+              <w:t>): void {</w:t>
+            </w:r>
+          </w:p>
+          <w:p>
+            <w:pPr>
+              <w:pStyle w:val="E-Code"/>
+            </w:pPr>
+            <w:r>
+              <w:t xml:space="preserve">  }</w:t>
+            </w:r>
+          </w:p>
+          <w:p>
+            <w:pPr>
+              <w:pStyle w:val="E-Code"/>
+            </w:pPr>
+          </w:p>
+          <w:p>
+            <w:pPr>
+              <w:pStyle w:val="E-Code"/>
+            </w:pPr>
+            <w:r>
+              <w:t xml:space="preserve">  </w:t>
             </w:r>
             <w:proofErr w:type="gramStart"/>
             <w:r>
@@ -41253,284 +42491,78 @@
             </w:r>
             <w:proofErr w:type="gramEnd"/>
             <w:r>
-              <w:t xml:space="preserve">)"&gt;Ajouter un </w:t>
-            </w:r>
-            <w:r>
-              <w:t>ingrédient</w:t>
-            </w:r>
-            <w:r>
-              <w:t>&lt;/button&gt;</w:t>
-            </w:r>
-          </w:p>
-          <w:p>
-            <w:pPr>
-              <w:pStyle w:val="E-Code"/>
-            </w:pPr>
-            <w:r>
-              <w:t xml:space="preserve">                &lt;/td&gt;</w:t>
-            </w:r>
-          </w:p>
-          <w:p>
-            <w:pPr>
-              <w:pStyle w:val="E-Code"/>
-            </w:pPr>
-            <w:r>
-              <w:t xml:space="preserve">            &lt;/tr&gt;</w:t>
-            </w:r>
-          </w:p>
-          <w:p>
-            <w:pPr>
-              <w:pStyle w:val="E-Code"/>
-            </w:pPr>
-            <w:r>
-              <w:t xml:space="preserve">        &lt;/table&gt;</w:t>
-            </w:r>
-          </w:p>
-          <w:p>
-            <w:pPr>
-              <w:pStyle w:val="E-Code"/>
-            </w:pPr>
-            <w:r>
-              <w:t xml:space="preserve">    &lt;/div&gt;</w:t>
-            </w:r>
-          </w:p>
-          <w:p>
-            <w:pPr>
-              <w:pStyle w:val="E-Code"/>
-            </w:pPr>
-            <w:r>
-              <w:t>&lt;/form</w:t>
-            </w:r>
-            <w:r>
-              <w:t>&gt;</w:t>
-            </w:r>
-          </w:p>
-          <w:p>
-            <w:pPr>
-              <w:pStyle w:val="E-Code"/>
-            </w:pPr>
-          </w:p>
-          <w:p>
-            <w:pPr>
-              <w:pStyle w:val="E-Code"/>
-              <w:jc w:val="center"/>
-            </w:pPr>
-            <w:r>
-              <w:t>----------------------------------------------</w:t>
-            </w:r>
-          </w:p>
-          <w:p>
-            <w:pPr>
-              <w:pStyle w:val="E-Code"/>
-            </w:pPr>
-            <w:proofErr w:type="gramStart"/>
-            <w:r>
-              <w:t>@Component(</w:t>
-            </w:r>
-            <w:proofErr w:type="gramEnd"/>
-            <w:r>
-              <w:t>{…})</w:t>
-            </w:r>
-          </w:p>
-          <w:p>
-            <w:pPr>
-              <w:pStyle w:val="E-Code"/>
-            </w:pPr>
-            <w:r>
-              <w:t>export class IngredientsFormulaireComponent implements OnInit {</w:t>
-            </w:r>
-          </w:p>
-          <w:p>
-            <w:pPr>
-              <w:pStyle w:val="E-Code"/>
-            </w:pPr>
-          </w:p>
-          <w:p>
-            <w:pPr>
-              <w:pStyle w:val="E-Code"/>
-            </w:pPr>
-            <w:r>
-              <w:t xml:space="preserve">  </w:t>
-            </w:r>
-            <w:proofErr w:type="gramStart"/>
-            <w:r>
-              <w:t>@Input()</w:t>
-            </w:r>
-            <w:proofErr w:type="gramEnd"/>
-          </w:p>
-          <w:p>
-            <w:pPr>
-              <w:pStyle w:val="E-Code"/>
-            </w:pPr>
-            <w:r>
-              <w:t xml:space="preserve">  ingredients: Array&lt;any&gt;;</w:t>
-            </w:r>
-          </w:p>
-          <w:p>
-            <w:pPr>
-              <w:pStyle w:val="E-Code"/>
-            </w:pPr>
-          </w:p>
-          <w:p>
-            <w:pPr>
-              <w:pStyle w:val="E-Code"/>
-            </w:pPr>
-            <w:r>
-              <w:t xml:space="preserve">  </w:t>
-            </w:r>
-            <w:r>
-              <w:rPr>
-                <w:b/>
-                <w:color w:val="7030A0"/>
-              </w:rPr>
-              <w:t>ingredientsFormArray</w:t>
-            </w:r>
-            <w:r>
-              <w:t>: FormArray;</w:t>
-            </w:r>
-          </w:p>
-          <w:p>
-            <w:pPr>
-              <w:pStyle w:val="E-Code"/>
-            </w:pPr>
-            <w:r>
-              <w:t xml:space="preserve">  </w:t>
-            </w:r>
-            <w:r>
-              <w:rPr>
-                <w:b/>
-              </w:rPr>
-              <w:t>ingredientsForm</w:t>
-            </w:r>
-            <w:r>
-              <w:t>: FormGroup;</w:t>
-            </w:r>
-          </w:p>
-          <w:p>
-            <w:pPr>
-              <w:pStyle w:val="E-Code"/>
-            </w:pPr>
-          </w:p>
-          <w:p>
-            <w:pPr>
-              <w:pStyle w:val="E-Code"/>
-            </w:pPr>
-            <w:r>
-              <w:t xml:space="preserve">  </w:t>
-            </w:r>
-            <w:proofErr w:type="gramStart"/>
-            <w:r>
-              <w:t>constructor(</w:t>
-            </w:r>
-            <w:proofErr w:type="gramEnd"/>
-            <w:r>
-              <w:t>private fb: FormBuilder) {</w:t>
-            </w:r>
-          </w:p>
-          <w:p>
-            <w:pPr>
-              <w:pStyle w:val="E-Code"/>
-            </w:pPr>
-            <w:r>
-              <w:t xml:space="preserve">    this.</w:t>
-            </w:r>
-            <w:r>
-              <w:rPr>
-                <w:b/>
-                <w:color w:val="7030A0"/>
-              </w:rPr>
-              <w:t>ingredientsFormArray</w:t>
-            </w:r>
-            <w:r>
-              <w:t xml:space="preserve"> = </w:t>
+              <w:t>) {</w:t>
+            </w:r>
+          </w:p>
+          <w:p>
+            <w:pPr>
+              <w:pStyle w:val="E-Code"/>
+            </w:pPr>
+            <w:r>
+              <w:t xml:space="preserve">    const nomCtrl = </w:t>
+            </w:r>
+            <w:proofErr w:type="gramStart"/>
+            <w:r>
+              <w:t>this.fb.control(</w:t>
+            </w:r>
+            <w:proofErr w:type="gramEnd"/>
+            <w:r>
+              <w:t>'', []);</w:t>
+            </w:r>
+          </w:p>
+          <w:p>
+            <w:pPr>
+              <w:pStyle w:val="E-Code"/>
+            </w:pPr>
+            <w:r>
+              <w:t xml:space="preserve">    const quantitesCtrl = </w:t>
+            </w:r>
+            <w:proofErr w:type="gramStart"/>
+            <w:r>
+              <w:t>this.fb.control(</w:t>
+            </w:r>
+            <w:proofErr w:type="gramEnd"/>
+            <w:r>
+              <w:t>'', []);</w:t>
+            </w:r>
+          </w:p>
+          <w:p>
+            <w:pPr>
+              <w:pStyle w:val="E-Code"/>
+            </w:pPr>
+            <w:r>
+              <w:t xml:space="preserve">    const unitesCtrl = </w:t>
+            </w:r>
+            <w:proofErr w:type="gramStart"/>
+            <w:r>
+              <w:t>this.fb.control(</w:t>
+            </w:r>
+            <w:proofErr w:type="gramEnd"/>
+            <w:r>
+              <w:t>'', []);</w:t>
+            </w:r>
+          </w:p>
+          <w:p>
+            <w:pPr>
+              <w:pStyle w:val="E-Code"/>
+            </w:pPr>
+          </w:p>
+          <w:p>
+            <w:pPr>
+              <w:pStyle w:val="E-Code"/>
+            </w:pPr>
+            <w:r>
+              <w:t xml:space="preserve">    const ingredientForm = </w:t>
             </w:r>
             <w:proofErr w:type="gramStart"/>
             <w:r>
               <w:rPr>
                 <w:rStyle w:val="E-CodeGrasCar"/>
               </w:rPr>
-              <w:t>fb.array(</w:t>
-            </w:r>
-            <w:proofErr w:type="gramEnd"/>
-            <w:r>
-              <w:t>this.initIngregientsFormGroupList(this.ingredients)</w:t>
-            </w:r>
-            <w:r>
-              <w:rPr>
-                <w:rStyle w:val="E-CodeGrasCar"/>
-              </w:rPr>
-              <w:t>)</w:t>
-            </w:r>
-            <w:r>
-              <w:t>;</w:t>
-            </w:r>
-          </w:p>
-          <w:p>
-            <w:pPr>
-              <w:pStyle w:val="E-Code"/>
-              <w:rPr>
-                <w:i/>
-              </w:rPr>
-            </w:pPr>
-            <w:r>
-              <w:tab/>
-            </w:r>
-            <w:r>
-              <w:tab/>
-            </w:r>
-            <w:r>
-              <w:tab/>
-            </w:r>
-            <w:r>
-              <w:tab/>
-            </w:r>
-            <w:r>
-              <w:tab/>
-            </w:r>
-            <w:r>
-              <w:tab/>
-            </w:r>
-            <w:r>
-              <w:rPr>
-                <w:i/>
-              </w:rPr>
-              <w:t>// ^ initialisation</w:t>
-            </w:r>
-            <w:r>
-              <w:rPr>
-                <w:i/>
-              </w:rPr>
-              <w:t xml:space="preserve"> ici</w:t>
-            </w:r>
-            <w:r>
-              <w:rPr>
-                <w:i/>
-              </w:rPr>
-              <w:t xml:space="preserve"> avec un </w:t>
-            </w:r>
-            <w:r>
-              <w:t>Array&lt;FormGroup&gt;</w:t>
-            </w:r>
-          </w:p>
-          <w:p>
-            <w:pPr>
-              <w:pStyle w:val="E-Code"/>
-            </w:pPr>
-            <w:r>
-              <w:t xml:space="preserve">    this.</w:t>
-            </w:r>
-            <w:r>
-              <w:rPr>
-                <w:b/>
-              </w:rPr>
-              <w:t>ingredientsForm</w:t>
-            </w:r>
-            <w:r>
-              <w:t xml:space="preserve"> = </w:t>
-            </w:r>
-            <w:proofErr w:type="gramStart"/>
-            <w:r>
-              <w:t>fb.group({</w:t>
+              <w:t>this.fb.group(</w:t>
+            </w:r>
+            <w:r>
+              <w:t>{</w:t>
             </w:r>
             <w:proofErr w:type="gramEnd"/>
           </w:p>
@@ -41540,171 +42572,6 @@
             </w:pPr>
             <w:r>
               <w:t xml:space="preserve">      </w:t>
-            </w:r>
-            <w:r>
-              <w:rPr>
-                <w:b/>
-                <w:color w:val="0070C0"/>
-              </w:rPr>
-              <w:t>ingredients</w:t>
-            </w:r>
-            <w:r>
-              <w:t>: this.</w:t>
-            </w:r>
-            <w:r>
-              <w:rPr>
-                <w:b/>
-                <w:color w:val="7030A0"/>
-              </w:rPr>
-              <w:t>ingredientsFormArray</w:t>
-            </w:r>
-          </w:p>
-          <w:p>
-            <w:pPr>
-              <w:pStyle w:val="E-Code"/>
-            </w:pPr>
-            <w:r>
-              <w:t xml:space="preserve">    })</w:t>
-            </w:r>
-          </w:p>
-          <w:p>
-            <w:pPr>
-              <w:pStyle w:val="E-Code"/>
-            </w:pPr>
-            <w:r>
-              <w:t xml:space="preserve">  }</w:t>
-            </w:r>
-          </w:p>
-          <w:p>
-            <w:pPr>
-              <w:pStyle w:val="E-Code"/>
-            </w:pPr>
-          </w:p>
-          <w:p>
-            <w:pPr>
-              <w:pStyle w:val="E-Code"/>
-            </w:pPr>
-            <w:r>
-              <w:t xml:space="preserve">  </w:t>
-            </w:r>
-            <w:proofErr w:type="gramStart"/>
-            <w:r>
-              <w:t>initIngregientsFormGroupList(</w:t>
-            </w:r>
-            <w:proofErr w:type="gramEnd"/>
-            <w:r>
-              <w:t xml:space="preserve">ingredients: Array&lt;any&gt;): </w:t>
-            </w:r>
-            <w:r>
-              <w:rPr>
-                <w:rStyle w:val="E-CodeGrasCar"/>
-              </w:rPr>
-              <w:t>Array&lt;FormGroup&gt;</w:t>
-            </w:r>
-            <w:r>
-              <w:t xml:space="preserve"> {</w:t>
-            </w:r>
-          </w:p>
-          <w:p>
-            <w:pPr>
-              <w:pStyle w:val="E-Code"/>
-            </w:pPr>
-            <w:r>
-              <w:t xml:space="preserve">    const ingredientsFormGroupList = [];</w:t>
-            </w:r>
-          </w:p>
-          <w:p>
-            <w:pPr>
-              <w:pStyle w:val="E-Code"/>
-            </w:pPr>
-            <w:r>
-              <w:t xml:space="preserve">    for (let ingredient of ingredients) {</w:t>
-            </w:r>
-          </w:p>
-          <w:p>
-            <w:pPr>
-              <w:pStyle w:val="E-Code"/>
-            </w:pPr>
-            <w:r>
-              <w:t xml:space="preserve">      const nomCtrl = </w:t>
-            </w:r>
-            <w:proofErr w:type="gramStart"/>
-            <w:r>
-              <w:t>this.fb.control(</w:t>
-            </w:r>
-            <w:proofErr w:type="gramEnd"/>
-            <w:r>
-              <w:t>ingredient.nom, []);</w:t>
-            </w:r>
-          </w:p>
-          <w:p>
-            <w:pPr>
-              <w:pStyle w:val="E-Code"/>
-            </w:pPr>
-            <w:r>
-              <w:t xml:space="preserve">      const quantite</w:t>
-            </w:r>
-            <w:r>
-              <w:t xml:space="preserve">Ctrl = </w:t>
-            </w:r>
-            <w:proofErr w:type="gramStart"/>
-            <w:r>
-              <w:t>this.fb.control(</w:t>
-            </w:r>
-            <w:proofErr w:type="gramEnd"/>
-            <w:r>
-              <w:t>ingredient.quantite, []);</w:t>
-            </w:r>
-          </w:p>
-          <w:p>
-            <w:pPr>
-              <w:pStyle w:val="E-Code"/>
-            </w:pPr>
-            <w:r>
-              <w:t xml:space="preserve">      const unite</w:t>
-            </w:r>
-            <w:r>
-              <w:t xml:space="preserve">Ctrl = </w:t>
-            </w:r>
-            <w:proofErr w:type="gramStart"/>
-            <w:r>
-              <w:t>this.fb.control(</w:t>
-            </w:r>
-            <w:proofErr w:type="gramEnd"/>
-            <w:r>
-              <w:t>ingredient.unite, []);</w:t>
-            </w:r>
-          </w:p>
-          <w:p>
-            <w:pPr>
-              <w:pStyle w:val="E-Code"/>
-            </w:pPr>
-          </w:p>
-          <w:p>
-            <w:pPr>
-              <w:pStyle w:val="E-Code"/>
-            </w:pPr>
-            <w:r>
-              <w:t xml:space="preserve">      const ingredientForm = </w:t>
-            </w:r>
-            <w:proofErr w:type="gramStart"/>
-            <w:r>
-              <w:rPr>
-                <w:rStyle w:val="E-CodeGrasCar"/>
-              </w:rPr>
-              <w:t>this.fb.group(</w:t>
-            </w:r>
-            <w:r>
-              <w:t>{</w:t>
-            </w:r>
-            <w:proofErr w:type="gramEnd"/>
-          </w:p>
-          <w:p>
-            <w:pPr>
-              <w:pStyle w:val="E-Code"/>
-            </w:pPr>
-            <w:r>
-              <w:t xml:space="preserve">        </w:t>
             </w:r>
             <w:r>
               <w:rPr>
@@ -41722,7 +42589,7 @@
               <w:pStyle w:val="E-Code"/>
             </w:pPr>
             <w:r>
-              <w:t xml:space="preserve">        </w:t>
+              <w:t xml:space="preserve">      </w:t>
             </w:r>
             <w:r>
               <w:rPr>
@@ -41732,18 +42599,15 @@
               <w:t>quantite</w:t>
             </w:r>
             <w:r>
-              <w:t>: quantite</w:t>
-            </w:r>
-            <w:r>
-              <w:t>Ctrl,</w:t>
-            </w:r>
-          </w:p>
-          <w:p>
-            <w:pPr>
-              <w:pStyle w:val="E-Code"/>
-            </w:pPr>
-            <w:r>
-              <w:t xml:space="preserve">        </w:t>
+              <w:t>: quantitesCtrl,</w:t>
+            </w:r>
+          </w:p>
+          <w:p>
+            <w:pPr>
+              <w:pStyle w:val="E-Code"/>
+            </w:pPr>
+            <w:r>
+              <w:t xml:space="preserve">      </w:t>
             </w:r>
             <w:r>
               <w:rPr>
@@ -41753,247 +42617,6 @@
               <w:t>unite</w:t>
             </w:r>
             <w:r>
-              <w:t>: unite</w:t>
-            </w:r>
-            <w:r>
-              <w:t>Ctrl</w:t>
-            </w:r>
-          </w:p>
-          <w:p>
-            <w:pPr>
-              <w:pStyle w:val="E-Code"/>
-            </w:pPr>
-            <w:r>
-              <w:t xml:space="preserve">      }</w:t>
-            </w:r>
-            <w:r>
-              <w:rPr>
-                <w:rStyle w:val="E-CodeGrasCar"/>
-              </w:rPr>
-              <w:t>)</w:t>
-            </w:r>
-            <w:r>
-              <w:t>;</w:t>
-            </w:r>
-          </w:p>
-          <w:p>
-            <w:pPr>
-              <w:pStyle w:val="E-Code"/>
-            </w:pPr>
-          </w:p>
-          <w:p>
-            <w:pPr>
-              <w:pStyle w:val="E-Code"/>
-            </w:pPr>
-            <w:r>
-              <w:t xml:space="preserve">      </w:t>
-            </w:r>
-            <w:proofErr w:type="gramStart"/>
-            <w:r>
-              <w:t>ingredientsFormGroupList.push(</w:t>
-            </w:r>
-            <w:proofErr w:type="gramEnd"/>
-            <w:r>
-              <w:t>ingredientForm);</w:t>
-            </w:r>
-          </w:p>
-          <w:p>
-            <w:pPr>
-              <w:pStyle w:val="E-Code"/>
-            </w:pPr>
-            <w:r>
-              <w:t xml:space="preserve">    }</w:t>
-            </w:r>
-          </w:p>
-          <w:p>
-            <w:pPr>
-              <w:pStyle w:val="E-Code"/>
-            </w:pPr>
-            <w:r>
-              <w:t xml:space="preserve">    return ingredientsFormGroupList;</w:t>
-            </w:r>
-          </w:p>
-          <w:p>
-            <w:pPr>
-              <w:pStyle w:val="E-Code"/>
-            </w:pPr>
-            <w:r>
-              <w:t xml:space="preserve">  }</w:t>
-            </w:r>
-          </w:p>
-          <w:p>
-            <w:pPr>
-              <w:pStyle w:val="E-Code"/>
-            </w:pPr>
-          </w:p>
-          <w:p>
-            <w:pPr>
-              <w:pStyle w:val="E-Code"/>
-            </w:pPr>
-            <w:r>
-              <w:t xml:space="preserve">  </w:t>
-            </w:r>
-            <w:proofErr w:type="gramStart"/>
-            <w:r>
-              <w:t>ngOnInit(</w:t>
-            </w:r>
-            <w:proofErr w:type="gramEnd"/>
-            <w:r>
-              <w:t>): void {</w:t>
-            </w:r>
-          </w:p>
-          <w:p>
-            <w:pPr>
-              <w:pStyle w:val="E-Code"/>
-            </w:pPr>
-            <w:r>
-              <w:t xml:space="preserve">  }</w:t>
-            </w:r>
-          </w:p>
-          <w:p>
-            <w:pPr>
-              <w:pStyle w:val="E-Code"/>
-            </w:pPr>
-          </w:p>
-          <w:p>
-            <w:pPr>
-              <w:pStyle w:val="E-Code"/>
-            </w:pPr>
-            <w:r>
-              <w:t xml:space="preserve">  </w:t>
-            </w:r>
-            <w:proofErr w:type="gramStart"/>
-            <w:r>
-              <w:t>onAddIngredient(</w:t>
-            </w:r>
-            <w:proofErr w:type="gramEnd"/>
-            <w:r>
-              <w:t>) {</w:t>
-            </w:r>
-          </w:p>
-          <w:p>
-            <w:pPr>
-              <w:pStyle w:val="E-Code"/>
-            </w:pPr>
-            <w:r>
-              <w:t xml:space="preserve">    const nomCtrl = </w:t>
-            </w:r>
-            <w:proofErr w:type="gramStart"/>
-            <w:r>
-              <w:t>this.fb.control(</w:t>
-            </w:r>
-            <w:proofErr w:type="gramEnd"/>
-            <w:r>
-              <w:t>'', []);</w:t>
-            </w:r>
-          </w:p>
-          <w:p>
-            <w:pPr>
-              <w:pStyle w:val="E-Code"/>
-            </w:pPr>
-            <w:r>
-              <w:t xml:space="preserve">    const quantitesCtrl = </w:t>
-            </w:r>
-            <w:proofErr w:type="gramStart"/>
-            <w:r>
-              <w:t>this.fb.control(</w:t>
-            </w:r>
-            <w:proofErr w:type="gramEnd"/>
-            <w:r>
-              <w:t>'', []);</w:t>
-            </w:r>
-          </w:p>
-          <w:p>
-            <w:pPr>
-              <w:pStyle w:val="E-Code"/>
-            </w:pPr>
-            <w:r>
-              <w:t xml:space="preserve">    const unitesCtrl = </w:t>
-            </w:r>
-            <w:proofErr w:type="gramStart"/>
-            <w:r>
-              <w:t>this.fb.control(</w:t>
-            </w:r>
-            <w:proofErr w:type="gramEnd"/>
-            <w:r>
-              <w:t>'', []);</w:t>
-            </w:r>
-          </w:p>
-          <w:p>
-            <w:pPr>
-              <w:pStyle w:val="E-Code"/>
-            </w:pPr>
-          </w:p>
-          <w:p>
-            <w:pPr>
-              <w:pStyle w:val="E-Code"/>
-            </w:pPr>
-            <w:r>
-              <w:t xml:space="preserve">    const ingredientForm = </w:t>
-            </w:r>
-            <w:proofErr w:type="gramStart"/>
-            <w:r>
-              <w:rPr>
-                <w:rStyle w:val="E-CodeGrasCar"/>
-              </w:rPr>
-              <w:t>this.fb.group(</w:t>
-            </w:r>
-            <w:r>
-              <w:t>{</w:t>
-            </w:r>
-            <w:proofErr w:type="gramEnd"/>
-          </w:p>
-          <w:p>
-            <w:pPr>
-              <w:pStyle w:val="E-Code"/>
-            </w:pPr>
-            <w:r>
-              <w:t xml:space="preserve">      </w:t>
-            </w:r>
-            <w:r>
-              <w:rPr>
-                <w:b/>
-                <w:color w:val="008000"/>
-              </w:rPr>
-              <w:t>nom</w:t>
-            </w:r>
-            <w:r>
-              <w:t>: nomCtrl,</w:t>
-            </w:r>
-          </w:p>
-          <w:p>
-            <w:pPr>
-              <w:pStyle w:val="E-Code"/>
-            </w:pPr>
-            <w:r>
-              <w:t xml:space="preserve">      </w:t>
-            </w:r>
-            <w:r>
-              <w:rPr>
-                <w:b/>
-                <w:color w:val="008000"/>
-              </w:rPr>
-              <w:t>quantite</w:t>
-            </w:r>
-            <w:r>
-              <w:t>: quantitesCtrl,</w:t>
-            </w:r>
-          </w:p>
-          <w:p>
-            <w:pPr>
-              <w:pStyle w:val="E-Code"/>
-            </w:pPr>
-            <w:r>
-              <w:t xml:space="preserve">      </w:t>
-            </w:r>
-            <w:r>
-              <w:rPr>
-                <w:b/>
-                <w:color w:val="008000"/>
-              </w:rPr>
-              <w:t>unite</w:t>
-            </w:r>
-            <w:r>
               <w:t>: unitesCtrl</w:t>
             </w:r>
           </w:p>
@@ -42002,6 +42625,7 @@
               <w:pStyle w:val="E-Code"/>
             </w:pPr>
             <w:r>
+              <w:lastRenderedPageBreak/>
               <w:t xml:space="preserve">    }</w:t>
             </w:r>
             <w:r>
@@ -44370,7 +44994,6 @@
       <w:spacing w:after="0" w:line="240" w:lineRule="auto"/>
     </w:pPr>
     <w:tblPr>
-      <w:tblInd w:w="0" w:type="dxa"/>
       <w:tblBorders>
         <w:top w:val="single" w:sz="4" w:space="0" w:color="auto"/>
         <w:left w:val="single" w:sz="4" w:space="0" w:color="auto"/>
@@ -44379,12 +45002,6 @@
         <w:insideH w:val="single" w:sz="4" w:space="0" w:color="auto"/>
         <w:insideV w:val="single" w:sz="4" w:space="0" w:color="auto"/>
       </w:tblBorders>
-      <w:tblCellMar>
-        <w:top w:w="0" w:type="dxa"/>
-        <w:left w:w="108" w:type="dxa"/>
-        <w:bottom w:w="0" w:type="dxa"/>
-        <w:right w:w="108" w:type="dxa"/>
-      </w:tblCellMar>
     </w:tblPr>
   </w:style>
   <w:style w:type="paragraph" w:styleId="Paragraphedeliste">
@@ -44862,7 +45479,6 @@
       <w:spacing w:after="0" w:line="240" w:lineRule="auto"/>
     </w:pPr>
     <w:tblPr>
-      <w:tblInd w:w="0" w:type="dxa"/>
       <w:tblBorders>
         <w:top w:val="single" w:sz="4" w:space="0" w:color="auto"/>
         <w:left w:val="single" w:sz="4" w:space="0" w:color="auto"/>
@@ -44871,12 +45487,6 @@
         <w:insideH w:val="single" w:sz="4" w:space="0" w:color="auto"/>
         <w:insideV w:val="single" w:sz="4" w:space="0" w:color="auto"/>
       </w:tblBorders>
-      <w:tblCellMar>
-        <w:top w:w="0" w:type="dxa"/>
-        <w:left w:w="108" w:type="dxa"/>
-        <w:bottom w:w="0" w:type="dxa"/>
-        <w:right w:w="108" w:type="dxa"/>
-      </w:tblCellMar>
     </w:tblPr>
   </w:style>
   <w:style w:type="paragraph" w:styleId="Paragraphedeliste">
@@ -45440,7 +46050,7 @@
 </file>
 
 <file path=customXml/itemProps1.xml><?xml version="1.0" encoding="utf-8"?>
-<ds:datastoreItem xmlns:ds="http://schemas.openxmlformats.org/officeDocument/2006/customXml" ds:itemID="{859F137D-B757-4BC6-B12C-D3A14741F576}">
+<ds:datastoreItem xmlns:ds="http://schemas.openxmlformats.org/officeDocument/2006/customXml" ds:itemID="{96DDFB86-E0F1-49D0-B609-4AC9D1D5BBA4}">
   <ds:schemaRefs>
     <ds:schemaRef ds:uri="http://schemas.openxmlformats.org/officeDocument/2006/bibliography"/>
   </ds:schemaRefs>

</xml_diff>